<commit_message>
Fundamentals Edit. Moved some 3rd_Party_Docs
</commit_message>
<xml_diff>
--- a/Documents/source_documents/Fundamentals.docx
+++ b/Documents/source_documents/Fundamentals.docx
@@ -1,6 +1,6 @@
 
 <file path=word/document.xml><?xml version="1.0" encoding="utf-8"?>
-<w:document xmlns:wpc="http://schemas.microsoft.com/office/word/2010/wordprocessingCanvas" xmlns:mc="http://schemas.openxmlformats.org/markup-compatibility/2006" xmlns:o="urn:schemas-microsoft-com:office:office" xmlns:r="http://schemas.openxmlformats.org/officeDocument/2006/relationships" xmlns:m="http://schemas.openxmlformats.org/officeDocument/2006/math" xmlns:v="urn:schemas-microsoft-com:vml" xmlns:wp14="http://schemas.microsoft.com/office/word/2010/wordprocessingDrawing" xmlns:wp="http://schemas.openxmlformats.org/drawingml/2006/wordprocessingDrawing" xmlns:w10="urn:schemas-microsoft-com:office:word" xmlns:w="http://schemas.openxmlformats.org/wordprocessingml/2006/main" xmlns:w14="http://schemas.microsoft.com/office/word/2010/wordml" xmlns:wpg="http://schemas.microsoft.com/office/word/2010/wordprocessingGroup" xmlns:wpi="http://schemas.microsoft.com/office/word/2010/wordprocessingInk" xmlns:wne="http://schemas.microsoft.com/office/word/2006/wordml" xmlns:wps="http://schemas.microsoft.com/office/word/2010/wordprocessingShape" mc:Ignorable="w14 wp14">
+<w:document xmlns:wpc="http://schemas.microsoft.com/office/word/2010/wordprocessingCanvas" xmlns:mc="http://schemas.openxmlformats.org/markup-compatibility/2006" xmlns:o="urn:schemas-microsoft-com:office:office" xmlns:r="http://schemas.openxmlformats.org/officeDocument/2006/relationships" xmlns:m="http://schemas.openxmlformats.org/officeDocument/2006/math" xmlns:v="urn:schemas-microsoft-com:vml" xmlns:wp14="http://schemas.microsoft.com/office/word/2010/wordprocessingDrawing" xmlns:wp="http://schemas.openxmlformats.org/drawingml/2006/wordprocessingDrawing" xmlns:w10="urn:schemas-microsoft-com:office:word" xmlns:w="http://schemas.openxmlformats.org/wordprocessingml/2006/main" xmlns:w14="http://schemas.microsoft.com/office/word/2010/wordml" xmlns:w15="http://schemas.microsoft.com/office/word/2012/wordml" xmlns:wpg="http://schemas.microsoft.com/office/word/2010/wordprocessingGroup" xmlns:wpi="http://schemas.microsoft.com/office/word/2010/wordprocessingInk" xmlns:wne="http://schemas.microsoft.com/office/word/2006/wordml" xmlns:wps="http://schemas.microsoft.com/office/word/2010/wordprocessingShape" mc:Ignorable="w14 w15 wp14">
   <w:body>
     <w:p>
       <w:pPr>
@@ -117,9 +117,7 @@
                                   <w14:round/>
                                 </w14:textOutline>
                                 <w14:textFill>
-                                  <w14:solidFill>
-                                    <w14:srgbClr w14:val="FFFFFF"/>
-                                  </w14:solidFill>
+                                  <w14:noFill/>
                                 </w14:textFill>
                               </w:rPr>
                               <w:t>Erebus Labs</w:t>
@@ -147,8 +145,8 @@
                 <v:stroke joinstyle="miter"/>
                 <v:path gradientshapeok="t" o:connecttype="rect"/>
               </v:shapetype>
-              <v:shape id="WordArt 1" o:spid="_x0000_s1026" type="#_x0000_t202" style="width:270.9pt;height:103.25pt;visibility:visible;mso-wrap-style:square;mso-left-percent:-10001;mso-top-percent:-10001;mso-position-horizontal:absolute;mso-position-horizontal-relative:char;mso-position-vertical:absolute;mso-position-vertical-relative:line;mso-left-percent:-10001;mso-top-percent:-10001;v-text-anchor:top" o:gfxdata="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" filled="f" stroked="f">
-                <o:lock v:ext="edit" text="t" shapetype="t"/>
+              <v:shape id="WordArt 1" o:spid="_x0000_s1026" type="#_x0000_t202" style="width:270.9pt;height:103.25pt;visibility:visible;mso-wrap-style:square;mso-left-percent:-10001;mso-top-percent:-10001;mso-position-horizontal:absolute;mso-position-horizontal-relative:char;mso-position-vertical:absolute;mso-position-vertical-relative:line;mso-left-percent:-10001;mso-top-percent:-10001;v-text-anchor:top" o:gfxdata="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" filled="f" stroked="f">
+                <o:lock v:ext="edit" shapetype="t"/>
                 <v:textbox style="mso-fit-shape-to-text:t">
                   <w:txbxContent>
                     <w:p>
@@ -170,9 +168,7 @@
                             <w14:round/>
                           </w14:textOutline>
                           <w14:textFill>
-                            <w14:solidFill>
-                              <w14:srgbClr w14:val="FFFFFF"/>
-                            </w14:solidFill>
+                            <w14:noFill/>
                           </w14:textFill>
                         </w:rPr>
                         <w:t>Erebus Labs</w:t>
@@ -428,6 +424,9 @@
         <w:t xml:space="preserve"> resistive</w:t>
       </w:r>
       <w:r>
+        <w:t xml:space="preserve"> and are</w:t>
+      </w:r>
+      <w:r>
         <w:t xml:space="preserve"> operating in a voltage divider configuration. Below is the ge</w:t>
       </w:r>
       <w:r>
@@ -440,7 +439,7 @@
         <w:rPr>
           <w:noProof/>
         </w:rPr>
-        <w:pict>
+        <w:object w:dxaOrig="1440" w:dyaOrig="1440">
           <v:shapetype id="_x0000_t75" coordsize="21600,21600" o:spt="75" o:preferrelative="t" path="m@4@5l@4@11@9@11@9@5xe" filled="f" stroked="f">
             <v:stroke joinstyle="miter"/>
             <v:formulas>
@@ -461,11 +460,11 @@
             <o:lock v:ext="edit" aspectratio="t"/>
           </v:shapetype>
           <v:shape id="_x0000_s1027" type="#_x0000_t75" style="position:absolute;left:0;text-align:left;margin-left:126.6pt;margin-top:3.55pt;width:208.3pt;height:280.5pt;z-index:251659264" wrapcoords="1690 697 0 1812 376 2648 3944 2926 9016 5156 9016 13796 9579 18534 7513 20346 8264 20764 9016 21461 11270 21461 12021 20764 12960 20625 12584 20206 10518 18534 10518 14075 13148 12542 13148 11845 12772 11566 18595 9894 18407 9615 20285 8779 18783 7665 10706 7386 13523 5156 12397 4181 10518 2926 10894 2090 9767 1533 5071 697 1690 697">
-            <v:imagedata r:id="rId9" o:title=""/>
+            <v:imagedata r:id="rId8" o:title=""/>
             <w10:wrap type="tight"/>
           </v:shape>
-          <o:OLEObject Type="Embed" ProgID="Visio.Drawing.15" ShapeID="_x0000_s1027" DrawAspect="Content" ObjectID="_1463426094" r:id="rId10"/>
-        </w:pict>
+          <o:OLEObject Type="Embed" ProgID="Visio.Drawing.15" ShapeID="_x0000_s1027" DrawAspect="Content" ObjectID="_1463465634" r:id="rId9"/>
+        </w:object>
       </w:r>
     </w:p>
     <w:p/>
@@ -498,7 +497,13 @@
         <w:t xml:space="preserve"> resistance</w:t>
       </w:r>
       <w:r>
-        <w:t xml:space="preserve"> values of R1 and R2 as follows:</w:t>
+        <w:t xml:space="preserve"> values of R1 and R2</w:t>
+      </w:r>
+      <w:r>
+        <w:t>. Below is a helpful mathematical equation</w:t>
+      </w:r>
+      <w:r>
+        <w:t>:</w:t>
       </w:r>
     </w:p>
     <w:p/>
@@ -579,13 +584,13 @@
         <w:rPr>
           <w:noProof/>
         </w:rPr>
-        <w:pict>
+        <w:object w:dxaOrig="1440" w:dyaOrig="1440">
           <v:shape id="_x0000_s1035" type="#_x0000_t75" style="position:absolute;left:0;text-align:left;margin-left:149.65pt;margin-top:16.4pt;width:288.4pt;height:316.15pt;z-index:251666432;mso-position-horizontal-relative:text;mso-position-vertical-relative:text" wrapcoords="16489 408 14754 815 14464 1121 14561 2038 13404 2038 13114 2343 13114 3668 12536 3770 12536 4075 13018 5298 2025 6113 1929 6928 1446 7234 1639 8355 8004 8558 6750 10189 6461 10902 6268 11615 6364 12430 7039 13449 7521 13449 8004 15079 7714 16709 8004 19970 7425 20785 7425 21091 7811 21396 8679 21396 9161 21294 9161 20785 8486 19970 8486 18340 11668 18136 11668 17321 8389 16709 9739 16709 14079 15487 14079 15079 13500 13449 10414 11819 11668 11819 11571 11004 9739 10189 17936 10189 21021 9781 20925 8558 20057 6928 20636 6419 20829 5706 20829 3668 20057 2038 20154 1630 18321 713 16875 408 16489 408">
-            <v:imagedata r:id="rId11" o:title=""/>
+            <v:imagedata r:id="rId10" o:title=""/>
             <w10:wrap type="tight"/>
           </v:shape>
-          <o:OLEObject Type="Embed" ProgID="Visio.Drawing.11" ShapeID="_x0000_s1035" DrawAspect="Content" ObjectID="_1463426095" r:id="rId12"/>
-        </w:pict>
+          <o:OLEObject Type="Embed" ProgID="Visio.Drawing.11" ShapeID="_x0000_s1035" DrawAspect="Content" ObjectID="_1463465635" r:id="rId11"/>
+        </w:object>
       </w:r>
       <w:r>
         <w:t>Now examine a</w:t>
@@ -663,25 +668,7 @@
             <w:rPr>
               <w:rFonts w:ascii="Cambria Math" w:hAnsi="Cambria Math"/>
             </w:rPr>
-            <m:t>O</m:t>
-          </m:r>
-          <m:r>
-            <w:rPr>
-              <w:rFonts w:ascii="Cambria Math" w:hAnsi="Cambria Math"/>
-            </w:rPr>
-            <m:t>utput Voltage=</m:t>
-          </m:r>
-          <m:r>
-            <w:rPr>
-              <w:rFonts w:ascii="Cambria Math" w:hAnsi="Cambria Math"/>
-            </w:rPr>
-            <m:t>5</m:t>
-          </m:r>
-          <m:r>
-            <w:rPr>
-              <w:rFonts w:ascii="Cambria Math" w:hAnsi="Cambria Math"/>
-            </w:rPr>
-            <m:t xml:space="preserve"> </m:t>
+            <m:t xml:space="preserve">Output Voltage=5 </m:t>
           </m:r>
           <m:d>
             <m:dPr>
@@ -715,19 +702,7 @@
                     <w:rPr>
                       <w:rFonts w:ascii="Cambria Math" w:hAnsi="Cambria Math"/>
                     </w:rPr>
-                    <m:t>8</m:t>
-                  </m:r>
-                  <m:r>
-                    <w:rPr>
-                      <w:rFonts w:ascii="Cambria Math" w:hAnsi="Cambria Math"/>
-                    </w:rPr>
-                    <m:t>+</m:t>
-                  </m:r>
-                  <m:r>
-                    <w:rPr>
-                      <w:rFonts w:ascii="Cambria Math" w:hAnsi="Cambria Math"/>
-                    </w:rPr>
-                    <m:t>2</m:t>
+                    <m:t>8+2</m:t>
                   </m:r>
                 </m:den>
               </m:f>
@@ -744,37 +719,7 @@
             <w:rPr>
               <w:rFonts w:ascii="Cambria Math" w:hAnsi="Cambria Math"/>
             </w:rPr>
-            <m:t xml:space="preserve">                         </m:t>
-          </m:r>
-          <m:r>
-            <w:rPr>
-              <w:rFonts w:ascii="Cambria Math" w:hAnsi="Cambria Math"/>
-            </w:rPr>
-            <m:t xml:space="preserve"> </m:t>
-          </m:r>
-          <m:r>
-            <w:rPr>
-              <w:rFonts w:ascii="Cambria Math" w:hAnsi="Cambria Math"/>
-            </w:rPr>
-            <m:t xml:space="preserve"> </m:t>
-          </m:r>
-          <m:r>
-            <w:rPr>
-              <w:rFonts w:ascii="Cambria Math" w:hAnsi="Cambria Math"/>
-            </w:rPr>
-            <m:t>=</m:t>
-          </m:r>
-          <m:r>
-            <w:rPr>
-              <w:rFonts w:ascii="Cambria Math" w:hAnsi="Cambria Math"/>
-            </w:rPr>
-            <m:t>5</m:t>
-          </m:r>
-          <m:r>
-            <w:rPr>
-              <w:rFonts w:ascii="Cambria Math" w:hAnsi="Cambria Math"/>
-            </w:rPr>
-            <m:t xml:space="preserve"> </m:t>
+            <m:t xml:space="preserve">                           =5 </m:t>
           </m:r>
           <m:d>
             <m:dPr>
@@ -824,19 +769,7 @@
             <w:rPr>
               <w:rFonts w:ascii="Cambria Math" w:hAnsi="Cambria Math"/>
             </w:rPr>
-            <m:t xml:space="preserve"> </m:t>
-          </m:r>
-          <m:r>
-            <w:rPr>
-              <w:rFonts w:ascii="Cambria Math" w:hAnsi="Cambria Math"/>
-            </w:rPr>
-            <m:t xml:space="preserve">                     </m:t>
-          </m:r>
-          <m:r>
-            <w:rPr>
-              <w:rFonts w:ascii="Cambria Math" w:hAnsi="Cambria Math"/>
-            </w:rPr>
-            <m:t xml:space="preserve"> </m:t>
+            <m:t xml:space="preserve">                       </m:t>
           </m:r>
         </m:oMath>
       </m:oMathPara>
@@ -848,25 +781,7 @@
             <w:rPr>
               <w:rFonts w:ascii="Cambria Math" w:hAnsi="Cambria Math"/>
             </w:rPr>
-            <m:t xml:space="preserve">                          </m:t>
-          </m:r>
-          <m:r>
-            <w:rPr>
-              <w:rFonts w:ascii="Cambria Math" w:hAnsi="Cambria Math"/>
-            </w:rPr>
-            <m:t>=</m:t>
-          </m:r>
-          <m:r>
-            <w:rPr>
-              <w:rFonts w:ascii="Cambria Math" w:hAnsi="Cambria Math"/>
-            </w:rPr>
-            <m:t>5</m:t>
-          </m:r>
-          <m:r>
-            <w:rPr>
-              <w:rFonts w:ascii="Cambria Math" w:hAnsi="Cambria Math"/>
-            </w:rPr>
-            <m:t xml:space="preserve"> </m:t>
+            <m:t xml:space="preserve">                          =5 </m:t>
           </m:r>
           <m:d>
             <m:dPr>
@@ -928,43 +843,7 @@
             <w:rPr>
               <w:rFonts w:ascii="Cambria Math" w:hAnsi="Cambria Math"/>
             </w:rPr>
-            <m:t xml:space="preserve">                         </m:t>
-          </m:r>
-          <m:r>
-            <w:rPr>
-              <w:rFonts w:ascii="Cambria Math" w:hAnsi="Cambria Math"/>
-            </w:rPr>
-            <m:t xml:space="preserve"> </m:t>
-          </m:r>
-          <m:r>
-            <w:rPr>
-              <w:rFonts w:ascii="Cambria Math" w:hAnsi="Cambria Math"/>
-            </w:rPr>
-            <m:t xml:space="preserve"> </m:t>
-          </m:r>
-          <m:r>
-            <w:rPr>
-              <w:rFonts w:ascii="Cambria Math" w:hAnsi="Cambria Math"/>
-            </w:rPr>
-            <m:t>=</m:t>
-          </m:r>
-          <m:r>
-            <w:rPr>
-              <w:rFonts w:ascii="Cambria Math" w:hAnsi="Cambria Math"/>
-            </w:rPr>
-            <m:t>1</m:t>
-          </m:r>
-          <m:r>
-            <w:rPr>
-              <w:rFonts w:ascii="Cambria Math" w:hAnsi="Cambria Math"/>
-            </w:rPr>
-            <m:t xml:space="preserve"> </m:t>
-          </m:r>
-          <m:r>
-            <w:rPr>
-              <w:rFonts w:ascii="Cambria Math" w:hAnsi="Cambria Math"/>
-            </w:rPr>
-            <m:t>Volt</m:t>
+            <m:t xml:space="preserve">                           =1 Volt</m:t>
           </m:r>
         </m:oMath>
       </m:oMathPara>
@@ -1087,13 +966,13 @@
         <w:rPr>
           <w:noProof/>
         </w:rPr>
-        <w:pict>
+        <w:object w:dxaOrig="1440" w:dyaOrig="1440">
           <v:shape id="_x0000_s1030" type="#_x0000_t75" style="position:absolute;left:0;text-align:left;margin-left:124.55pt;margin-top:8.95pt;width:219.1pt;height:207.6pt;z-index:251661312;mso-position-horizontal-relative:text;mso-position-vertical-relative:text" wrapcoords="16489 408 14754 815 14464 1121 14561 2038 13404 2038 13114 2343 13114 3668 12536 3770 12536 4075 13018 5298 2025 6113 1929 6928 1446 7234 1639 8355 8004 8558 6750 10189 6461 10902 6268 11615 6364 12430 7039 13449 7521 13449 8004 15079 7714 16709 8004 19970 7425 20785 7425 21091 7811 21396 8679 21396 9161 21294 9161 20785 8486 19970 8486 18340 11668 18136 11668 17321 8389 16709 9739 16709 14079 15487 14079 15079 13500 13449 10414 11819 11668 11819 11571 11004 9739 10189 17936 10189 21021 9781 20925 8558 20057 6928 20636 6419 20829 5706 20829 3668 20057 2038 20154 1630 18321 713 16875 408 16489 408">
-            <v:imagedata r:id="rId13" o:title=""/>
+            <v:imagedata r:id="rId12" o:title=""/>
             <w10:wrap type="tight"/>
           </v:shape>
-          <o:OLEObject Type="Embed" ProgID="Visio.Drawing.11" ShapeID="_x0000_s1030" DrawAspect="Content" ObjectID="_1463426096" r:id="rId14"/>
-        </w:pict>
+          <o:OLEObject Type="Embed" ProgID="Visio.Drawing.11" ShapeID="_x0000_s1030" DrawAspect="Content" ObjectID="_1463465636" r:id="rId13"/>
+        </w:object>
       </w:r>
     </w:p>
     <w:p>
@@ -1144,7 +1023,13 @@
         <w:t xml:space="preserve">The </w:t>
       </w:r>
       <w:r>
-        <w:t xml:space="preserve">world around </w:t>
+        <w:t>world around</w:t>
+      </w:r>
+      <w:r>
+        <w:t xml:space="preserve"> us</w:t>
+      </w:r>
+      <w:r>
+        <w:t xml:space="preserve"> </w:t>
       </w:r>
       <w:r>
         <w:t>is now represented by the</w:t>
@@ -1177,13 +1062,13 @@
         <w:rPr>
           <w:noProof/>
         </w:rPr>
-        <w:pict>
+        <w:object w:dxaOrig="1440" w:dyaOrig="1440">
           <v:shape id="_x0000_s1032" type="#_x0000_t75" style="position:absolute;left:0;text-align:left;margin-left:124.55pt;margin-top:6.8pt;width:233.8pt;height:162.35pt;z-index:251663360;mso-position-horizontal-relative:text;mso-position-vertical-relative:text" wrapcoords="1890 1940 1350 4010 1350 4527 6120 6079 7470 6079 6660 6726 5940 7760 5940 10218 7380 12287 7200 15521 7470 18496 6840 20565 7200 21341 7290 21341 8100 21341 8190 21341 8640 20565 7920 18496 13500 18496 21600 17332 21600 7631 20160 7372 8100 6079 8190 3363 4140 1940 2250 1940 1890 1940">
-            <v:imagedata r:id="rId15" o:title=""/>
+            <v:imagedata r:id="rId14" o:title=""/>
             <w10:wrap type="tight"/>
           </v:shape>
-          <o:OLEObject Type="Embed" ProgID="Visio.Drawing.11" ShapeID="_x0000_s1032" DrawAspect="Content" ObjectID="_1463426097" r:id="rId16"/>
-        </w:pict>
+          <o:OLEObject Type="Embed" ProgID="Visio.Drawing.11" ShapeID="_x0000_s1032" DrawAspect="Content" ObjectID="_1463465637" r:id="rId15"/>
+        </w:object>
       </w:r>
     </w:p>
     <w:p/>
@@ -1219,13 +1104,19 @@
     </w:p>
     <w:p>
       <w:r>
-        <w:t>This basic configuration</w:t>
+        <w:t>This configuration</w:t>
       </w:r>
       <w:r>
         <w:t>, although basic,</w:t>
       </w:r>
       <w:r>
-        <w:t xml:space="preserve"> is widely used for scientific measurements and is how the Erebus Labs STEM</w:t>
+        <w:t xml:space="preserve"> is widely used for scientific measurements and is how </w:t>
+      </w:r>
+      <w:r>
+        <w:t>your</w:t>
+      </w:r>
+      <w:r>
+        <w:t xml:space="preserve"> Erebus Labs STEM</w:t>
       </w:r>
       <w:r>
         <w:t xml:space="preserve"> Sensor system</w:t>
@@ -1233,8 +1124,6 @@
       <w:r>
         <w:t xml:space="preserve"> collects </w:t>
       </w:r>
-      <w:bookmarkStart w:id="2" w:name="_GoBack"/>
-      <w:bookmarkEnd w:id="2"/>
       <w:r>
         <w:t>its</w:t>
       </w:r>
@@ -1247,13 +1136,13 @@
         <w:rPr>
           <w:noProof/>
         </w:rPr>
-        <w:pict>
+        <w:object w:dxaOrig="1440" w:dyaOrig="1440">
           <v:shape id="_x0000_s1034" type="#_x0000_t75" style="position:absolute;left:0;text-align:left;margin-left:54.6pt;margin-top:.65pt;width:413pt;height:273.05pt;z-index:251665408;mso-position-horizontal-relative:text;mso-position-vertical-relative:text" wrapcoords="19013 297 18150 593 18033 712 18072 1246 17445 1484 17366 1602 17013 2908 17170 3145 17053 4095 -39 4332 -39 20235 78 20591 7527 20591 7527 19286 11016 19286 17562 18692 17523 7892 18111 7892 21051 7121 21130 6943 21286 6290 21247 5993 20855 5044 21286 4095 21012 3145 21286 2848 21208 2670 20659 2196 20894 1602 20777 1365 20150 1246 20228 712 20071 534 19248 297 19013 297">
-            <v:imagedata r:id="rId17" o:title=""/>
+            <v:imagedata r:id="rId16" o:title=""/>
             <w10:wrap type="tight"/>
           </v:shape>
-          <o:OLEObject Type="Embed" ProgID="Visio.Drawing.11" ShapeID="_x0000_s1034" DrawAspect="Content" ObjectID="_1463426098" r:id="rId18"/>
-        </w:pict>
+          <o:OLEObject Type="Embed" ProgID="Visio.Drawing.11" ShapeID="_x0000_s1034" DrawAspect="Content" ObjectID="_1463465638" r:id="rId17"/>
+        </w:object>
       </w:r>
     </w:p>
     <w:p/>
@@ -1296,6 +1185,9 @@
         <w:t xml:space="preserve"> module included with</w:t>
       </w:r>
       <w:r>
+        <w:t xml:space="preserve"> your</w:t>
+      </w:r>
+      <w:r>
         <w:t xml:space="preserve"> Erebus STEM Sensor</w:t>
       </w:r>
       <w:r>
@@ -1338,14 +1230,22 @@
     <w:p/>
     <w:p>
       <w:r>
-        <w:t>These are just two examples of resistive sensors! Can you think of where you would place these two sensors and what you would be trying to measure?</w:t>
+        <w:t xml:space="preserve">These are just two examples of resistive sensors! Can you think of where you would place </w:t>
+      </w:r>
+      <w:r>
+        <w:t>your</w:t>
+      </w:r>
+      <w:bookmarkStart w:id="2" w:name="_GoBack"/>
+      <w:bookmarkEnd w:id="2"/>
+      <w:r>
+        <w:t xml:space="preserve"> two sensors and what you would be trying to measure?</w:t>
       </w:r>
     </w:p>
     <w:sectPr>
-      <w:headerReference w:type="default" r:id="rId19"/>
-      <w:footerReference w:type="default" r:id="rId20"/>
-      <w:headerReference w:type="first" r:id="rId21"/>
-      <w:footerReference w:type="first" r:id="rId22"/>
+      <w:headerReference w:type="default" r:id="rId18"/>
+      <w:footerReference w:type="default" r:id="rId19"/>
+      <w:headerReference w:type="first" r:id="rId20"/>
+      <w:footerReference w:type="first" r:id="rId21"/>
       <w:pgSz w:w="12240" w:h="15840" w:code="1"/>
       <w:pgMar w:top="979" w:right="1440" w:bottom="648" w:left="1440" w:header="720" w:footer="720" w:gutter="432"/>
       <w:cols w:space="720"/>
@@ -1357,7 +1257,7 @@
 </file>
 
 <file path=word/endnotes.xml><?xml version="1.0" encoding="utf-8"?>
-<w:endnotes xmlns:wpc="http://schemas.microsoft.com/office/word/2010/wordprocessingCanvas" xmlns:mc="http://schemas.openxmlformats.org/markup-compatibility/2006" xmlns:o="urn:schemas-microsoft-com:office:office" xmlns:r="http://schemas.openxmlformats.org/officeDocument/2006/relationships" xmlns:m="http://schemas.openxmlformats.org/officeDocument/2006/math" xmlns:v="urn:schemas-microsoft-com:vml" xmlns:wp14="http://schemas.microsoft.com/office/word/2010/wordprocessingDrawing" xmlns:wp="http://schemas.openxmlformats.org/drawingml/2006/wordprocessingDrawing" xmlns:w10="urn:schemas-microsoft-com:office:word" xmlns:w="http://schemas.openxmlformats.org/wordprocessingml/2006/main" xmlns:w14="http://schemas.microsoft.com/office/word/2010/wordml" xmlns:wpg="http://schemas.microsoft.com/office/word/2010/wordprocessingGroup" xmlns:wpi="http://schemas.microsoft.com/office/word/2010/wordprocessingInk" xmlns:wne="http://schemas.microsoft.com/office/word/2006/wordml" xmlns:wps="http://schemas.microsoft.com/office/word/2010/wordprocessingShape" mc:Ignorable="w14 wp14">
+<w:endnotes xmlns:wpc="http://schemas.microsoft.com/office/word/2010/wordprocessingCanvas" xmlns:mc="http://schemas.openxmlformats.org/markup-compatibility/2006" xmlns:o="urn:schemas-microsoft-com:office:office" xmlns:r="http://schemas.openxmlformats.org/officeDocument/2006/relationships" xmlns:m="http://schemas.openxmlformats.org/officeDocument/2006/math" xmlns:v="urn:schemas-microsoft-com:vml" xmlns:wp14="http://schemas.microsoft.com/office/word/2010/wordprocessingDrawing" xmlns:wp="http://schemas.openxmlformats.org/drawingml/2006/wordprocessingDrawing" xmlns:w10="urn:schemas-microsoft-com:office:word" xmlns:w="http://schemas.openxmlformats.org/wordprocessingml/2006/main" xmlns:w14="http://schemas.microsoft.com/office/word/2010/wordml" xmlns:w15="http://schemas.microsoft.com/office/word/2012/wordml" xmlns:wpg="http://schemas.microsoft.com/office/word/2010/wordprocessingGroup" xmlns:wpi="http://schemas.microsoft.com/office/word/2010/wordprocessingInk" xmlns:wne="http://schemas.microsoft.com/office/word/2006/wordml" xmlns:wps="http://schemas.microsoft.com/office/word/2010/wordprocessingShape" mc:Ignorable="w14 w15 wp14">
   <w:endnote w:type="separator" w:id="-1">
     <w:p>
       <w:r>
@@ -1376,7 +1276,7 @@
 </file>
 
 <file path=word/footer1.xml><?xml version="1.0" encoding="utf-8"?>
-<w:ftr xmlns:wpc="http://schemas.microsoft.com/office/word/2010/wordprocessingCanvas" xmlns:mc="http://schemas.openxmlformats.org/markup-compatibility/2006" xmlns:o="urn:schemas-microsoft-com:office:office" xmlns:r="http://schemas.openxmlformats.org/officeDocument/2006/relationships" xmlns:m="http://schemas.openxmlformats.org/officeDocument/2006/math" xmlns:v="urn:schemas-microsoft-com:vml" xmlns:wp14="http://schemas.microsoft.com/office/word/2010/wordprocessingDrawing" xmlns:wp="http://schemas.openxmlformats.org/drawingml/2006/wordprocessingDrawing" xmlns:w10="urn:schemas-microsoft-com:office:word" xmlns:w="http://schemas.openxmlformats.org/wordprocessingml/2006/main" xmlns:w14="http://schemas.microsoft.com/office/word/2010/wordml" xmlns:wpg="http://schemas.microsoft.com/office/word/2010/wordprocessingGroup" xmlns:wpi="http://schemas.microsoft.com/office/word/2010/wordprocessingInk" xmlns:wne="http://schemas.microsoft.com/office/word/2006/wordml" xmlns:wps="http://schemas.microsoft.com/office/word/2010/wordprocessingShape" mc:Ignorable="w14 wp14">
+<w:ftr xmlns:wpc="http://schemas.microsoft.com/office/word/2010/wordprocessingCanvas" xmlns:mc="http://schemas.openxmlformats.org/markup-compatibility/2006" xmlns:o="urn:schemas-microsoft-com:office:office" xmlns:r="http://schemas.openxmlformats.org/officeDocument/2006/relationships" xmlns:m="http://schemas.openxmlformats.org/officeDocument/2006/math" xmlns:v="urn:schemas-microsoft-com:vml" xmlns:wp14="http://schemas.microsoft.com/office/word/2010/wordprocessingDrawing" xmlns:wp="http://schemas.openxmlformats.org/drawingml/2006/wordprocessingDrawing" xmlns:w10="urn:schemas-microsoft-com:office:word" xmlns:w="http://schemas.openxmlformats.org/wordprocessingml/2006/main" xmlns:w14="http://schemas.microsoft.com/office/word/2010/wordml" xmlns:w15="http://schemas.microsoft.com/office/word/2012/wordml" xmlns:wpg="http://schemas.microsoft.com/office/word/2010/wordprocessingGroup" xmlns:wpi="http://schemas.microsoft.com/office/word/2010/wordprocessingInk" xmlns:wne="http://schemas.microsoft.com/office/word/2006/wordml" xmlns:wps="http://schemas.microsoft.com/office/word/2010/wordprocessingShape" mc:Ignorable="w14 w15 wp14">
   <w:p>
     <w:pPr>
       <w:pStyle w:val="Footer"/>
@@ -1460,7 +1360,7 @@
         <w:sz w:val="18"/>
         <w:szCs w:val="18"/>
       </w:rPr>
-      <w:t>5</w:t>
+      <w:t>3</w:t>
     </w:r>
     <w:r>
       <w:rPr>
@@ -1571,7 +1471,7 @@
 </file>
 
 <file path=word/footer2.xml><?xml version="1.0" encoding="utf-8"?>
-<w:ftr xmlns:wpc="http://schemas.microsoft.com/office/word/2010/wordprocessingCanvas" xmlns:mc="http://schemas.openxmlformats.org/markup-compatibility/2006" xmlns:o="urn:schemas-microsoft-com:office:office" xmlns:r="http://schemas.openxmlformats.org/officeDocument/2006/relationships" xmlns:m="http://schemas.openxmlformats.org/officeDocument/2006/math" xmlns:v="urn:schemas-microsoft-com:vml" xmlns:wp14="http://schemas.microsoft.com/office/word/2010/wordprocessingDrawing" xmlns:wp="http://schemas.openxmlformats.org/drawingml/2006/wordprocessingDrawing" xmlns:w10="urn:schemas-microsoft-com:office:word" xmlns:w="http://schemas.openxmlformats.org/wordprocessingml/2006/main" xmlns:w14="http://schemas.microsoft.com/office/word/2010/wordml" xmlns:wpg="http://schemas.microsoft.com/office/word/2010/wordprocessingGroup" xmlns:wpi="http://schemas.microsoft.com/office/word/2010/wordprocessingInk" xmlns:wne="http://schemas.microsoft.com/office/word/2006/wordml" xmlns:wps="http://schemas.microsoft.com/office/word/2010/wordprocessingShape" mc:Ignorable="w14 wp14">
+<w:ftr xmlns:wpc="http://schemas.microsoft.com/office/word/2010/wordprocessingCanvas" xmlns:mc="http://schemas.openxmlformats.org/markup-compatibility/2006" xmlns:o="urn:schemas-microsoft-com:office:office" xmlns:r="http://schemas.openxmlformats.org/officeDocument/2006/relationships" xmlns:m="http://schemas.openxmlformats.org/officeDocument/2006/math" xmlns:v="urn:schemas-microsoft-com:vml" xmlns:wp14="http://schemas.microsoft.com/office/word/2010/wordprocessingDrawing" xmlns:wp="http://schemas.openxmlformats.org/drawingml/2006/wordprocessingDrawing" xmlns:w10="urn:schemas-microsoft-com:office:word" xmlns:w="http://schemas.openxmlformats.org/wordprocessingml/2006/main" xmlns:w14="http://schemas.microsoft.com/office/word/2010/wordml" xmlns:w15="http://schemas.microsoft.com/office/word/2012/wordml" xmlns:wpg="http://schemas.microsoft.com/office/word/2010/wordprocessingGroup" xmlns:wpi="http://schemas.microsoft.com/office/word/2010/wordprocessingInk" xmlns:wne="http://schemas.microsoft.com/office/word/2006/wordml" xmlns:wps="http://schemas.microsoft.com/office/word/2010/wordprocessingShape" mc:Ignorable="w14 w15 wp14">
   <w:p>
     <w:pPr>
       <w:pStyle w:val="Footer"/>
@@ -1602,7 +1502,7 @@
 </file>
 
 <file path=word/footnotes.xml><?xml version="1.0" encoding="utf-8"?>
-<w:footnotes xmlns:wpc="http://schemas.microsoft.com/office/word/2010/wordprocessingCanvas" xmlns:mc="http://schemas.openxmlformats.org/markup-compatibility/2006" xmlns:o="urn:schemas-microsoft-com:office:office" xmlns:r="http://schemas.openxmlformats.org/officeDocument/2006/relationships" xmlns:m="http://schemas.openxmlformats.org/officeDocument/2006/math" xmlns:v="urn:schemas-microsoft-com:vml" xmlns:wp14="http://schemas.microsoft.com/office/word/2010/wordprocessingDrawing" xmlns:wp="http://schemas.openxmlformats.org/drawingml/2006/wordprocessingDrawing" xmlns:w10="urn:schemas-microsoft-com:office:word" xmlns:w="http://schemas.openxmlformats.org/wordprocessingml/2006/main" xmlns:w14="http://schemas.microsoft.com/office/word/2010/wordml" xmlns:wpg="http://schemas.microsoft.com/office/word/2010/wordprocessingGroup" xmlns:wpi="http://schemas.microsoft.com/office/word/2010/wordprocessingInk" xmlns:wne="http://schemas.microsoft.com/office/word/2006/wordml" xmlns:wps="http://schemas.microsoft.com/office/word/2010/wordprocessingShape" mc:Ignorable="w14 wp14">
+<w:footnotes xmlns:wpc="http://schemas.microsoft.com/office/word/2010/wordprocessingCanvas" xmlns:mc="http://schemas.openxmlformats.org/markup-compatibility/2006" xmlns:o="urn:schemas-microsoft-com:office:office" xmlns:r="http://schemas.openxmlformats.org/officeDocument/2006/relationships" xmlns:m="http://schemas.openxmlformats.org/officeDocument/2006/math" xmlns:v="urn:schemas-microsoft-com:vml" xmlns:wp14="http://schemas.microsoft.com/office/word/2010/wordprocessingDrawing" xmlns:wp="http://schemas.openxmlformats.org/drawingml/2006/wordprocessingDrawing" xmlns:w10="urn:schemas-microsoft-com:office:word" xmlns:w="http://schemas.openxmlformats.org/wordprocessingml/2006/main" xmlns:w14="http://schemas.microsoft.com/office/word/2010/wordml" xmlns:w15="http://schemas.microsoft.com/office/word/2012/wordml" xmlns:wpg="http://schemas.microsoft.com/office/word/2010/wordprocessingGroup" xmlns:wpi="http://schemas.microsoft.com/office/word/2010/wordprocessingInk" xmlns:wne="http://schemas.microsoft.com/office/word/2006/wordml" xmlns:wps="http://schemas.microsoft.com/office/word/2010/wordprocessingShape" mc:Ignorable="w14 w15 wp14">
   <w:footnote w:type="separator" w:id="-1">
     <w:p>
       <w:r>
@@ -1621,7 +1521,7 @@
 </file>
 
 <file path=word/header1.xml><?xml version="1.0" encoding="utf-8"?>
-<w:hdr xmlns:wpc="http://schemas.microsoft.com/office/word/2010/wordprocessingCanvas" xmlns:mc="http://schemas.openxmlformats.org/markup-compatibility/2006" xmlns:o="urn:schemas-microsoft-com:office:office" xmlns:r="http://schemas.openxmlformats.org/officeDocument/2006/relationships" xmlns:m="http://schemas.openxmlformats.org/officeDocument/2006/math" xmlns:v="urn:schemas-microsoft-com:vml" xmlns:wp14="http://schemas.microsoft.com/office/word/2010/wordprocessingDrawing" xmlns:wp="http://schemas.openxmlformats.org/drawingml/2006/wordprocessingDrawing" xmlns:w10="urn:schemas-microsoft-com:office:word" xmlns:w="http://schemas.openxmlformats.org/wordprocessingml/2006/main" xmlns:w14="http://schemas.microsoft.com/office/word/2010/wordml" xmlns:wpg="http://schemas.microsoft.com/office/word/2010/wordprocessingGroup" xmlns:wpi="http://schemas.microsoft.com/office/word/2010/wordprocessingInk" xmlns:wne="http://schemas.microsoft.com/office/word/2006/wordml" xmlns:wps="http://schemas.microsoft.com/office/word/2010/wordprocessingShape" mc:Ignorable="w14 wp14">
+<w:hdr xmlns:wpc="http://schemas.microsoft.com/office/word/2010/wordprocessingCanvas" xmlns:mc="http://schemas.openxmlformats.org/markup-compatibility/2006" xmlns:o="urn:schemas-microsoft-com:office:office" xmlns:r="http://schemas.openxmlformats.org/officeDocument/2006/relationships" xmlns:m="http://schemas.openxmlformats.org/officeDocument/2006/math" xmlns:v="urn:schemas-microsoft-com:vml" xmlns:wp14="http://schemas.microsoft.com/office/word/2010/wordprocessingDrawing" xmlns:wp="http://schemas.openxmlformats.org/drawingml/2006/wordprocessingDrawing" xmlns:w10="urn:schemas-microsoft-com:office:word" xmlns:w="http://schemas.openxmlformats.org/wordprocessingml/2006/main" xmlns:w14="http://schemas.microsoft.com/office/word/2010/wordml" xmlns:w15="http://schemas.microsoft.com/office/word/2012/wordml" xmlns:wpg="http://schemas.microsoft.com/office/word/2010/wordprocessingGroup" xmlns:wpi="http://schemas.microsoft.com/office/word/2010/wordprocessingInk" xmlns:wne="http://schemas.microsoft.com/office/word/2006/wordml" xmlns:wps="http://schemas.microsoft.com/office/word/2010/wordprocessingShape" mc:Ignorable="w14 w15 wp14">
   <w:p>
     <w:pPr>
       <w:pStyle w:val="Header"/>
@@ -1683,7 +1583,7 @@
 </file>
 
 <file path=word/header2.xml><?xml version="1.0" encoding="utf-8"?>
-<w:hdr xmlns:wpc="http://schemas.microsoft.com/office/word/2010/wordprocessingCanvas" xmlns:mc="http://schemas.openxmlformats.org/markup-compatibility/2006" xmlns:o="urn:schemas-microsoft-com:office:office" xmlns:r="http://schemas.openxmlformats.org/officeDocument/2006/relationships" xmlns:m="http://schemas.openxmlformats.org/officeDocument/2006/math" xmlns:v="urn:schemas-microsoft-com:vml" xmlns:wp14="http://schemas.microsoft.com/office/word/2010/wordprocessingDrawing" xmlns:wp="http://schemas.openxmlformats.org/drawingml/2006/wordprocessingDrawing" xmlns:w10="urn:schemas-microsoft-com:office:word" xmlns:w="http://schemas.openxmlformats.org/wordprocessingml/2006/main" xmlns:w14="http://schemas.microsoft.com/office/word/2010/wordml" xmlns:wpg="http://schemas.microsoft.com/office/word/2010/wordprocessingGroup" xmlns:wpi="http://schemas.microsoft.com/office/word/2010/wordprocessingInk" xmlns:wne="http://schemas.microsoft.com/office/word/2006/wordml" xmlns:wps="http://schemas.microsoft.com/office/word/2010/wordprocessingShape" mc:Ignorable="w14 wp14">
+<w:hdr xmlns:wpc="http://schemas.microsoft.com/office/word/2010/wordprocessingCanvas" xmlns:mc="http://schemas.openxmlformats.org/markup-compatibility/2006" xmlns:o="urn:schemas-microsoft-com:office:office" xmlns:r="http://schemas.openxmlformats.org/officeDocument/2006/relationships" xmlns:m="http://schemas.openxmlformats.org/officeDocument/2006/math" xmlns:v="urn:schemas-microsoft-com:vml" xmlns:wp14="http://schemas.microsoft.com/office/word/2010/wordprocessingDrawing" xmlns:wp="http://schemas.openxmlformats.org/drawingml/2006/wordprocessingDrawing" xmlns:w10="urn:schemas-microsoft-com:office:word" xmlns:w="http://schemas.openxmlformats.org/wordprocessingml/2006/main" xmlns:w14="http://schemas.microsoft.com/office/word/2010/wordml" xmlns:w15="http://schemas.microsoft.com/office/word/2012/wordml" xmlns:wpg="http://schemas.microsoft.com/office/word/2010/wordprocessingGroup" xmlns:wpi="http://schemas.microsoft.com/office/word/2010/wordprocessingInk" xmlns:wne="http://schemas.microsoft.com/office/word/2006/wordml" xmlns:wps="http://schemas.microsoft.com/office/word/2010/wordprocessingShape" mc:Ignorable="w14 w15 wp14">
   <w:p>
     <w:pPr>
       <w:pStyle w:val="Header"/>
@@ -1748,7 +1648,7 @@
 </file>
 
 <file path=word/numbering.xml><?xml version="1.0" encoding="utf-8"?>
-<w:numbering xmlns:wpc="http://schemas.microsoft.com/office/word/2010/wordprocessingCanvas" xmlns:mc="http://schemas.openxmlformats.org/markup-compatibility/2006" xmlns:o="urn:schemas-microsoft-com:office:office" xmlns:r="http://schemas.openxmlformats.org/officeDocument/2006/relationships" xmlns:m="http://schemas.openxmlformats.org/officeDocument/2006/math" xmlns:v="urn:schemas-microsoft-com:vml" xmlns:wp14="http://schemas.microsoft.com/office/word/2010/wordprocessingDrawing" xmlns:wp="http://schemas.openxmlformats.org/drawingml/2006/wordprocessingDrawing" xmlns:w10="urn:schemas-microsoft-com:office:word" xmlns:w="http://schemas.openxmlformats.org/wordprocessingml/2006/main" xmlns:w14="http://schemas.microsoft.com/office/word/2010/wordml" xmlns:wpg="http://schemas.microsoft.com/office/word/2010/wordprocessingGroup" xmlns:wpi="http://schemas.microsoft.com/office/word/2010/wordprocessingInk" xmlns:wne="http://schemas.microsoft.com/office/word/2006/wordml" xmlns:wps="http://schemas.microsoft.com/office/word/2010/wordprocessingShape" mc:Ignorable="w14 wp14">
+<w:numbering xmlns:wpc="http://schemas.microsoft.com/office/word/2010/wordprocessingCanvas" xmlns:mc="http://schemas.openxmlformats.org/markup-compatibility/2006" xmlns:o="urn:schemas-microsoft-com:office:office" xmlns:r="http://schemas.openxmlformats.org/officeDocument/2006/relationships" xmlns:m="http://schemas.openxmlformats.org/officeDocument/2006/math" xmlns:v="urn:schemas-microsoft-com:vml" xmlns:wp14="http://schemas.microsoft.com/office/word/2010/wordprocessingDrawing" xmlns:wp="http://schemas.openxmlformats.org/drawingml/2006/wordprocessingDrawing" xmlns:w10="urn:schemas-microsoft-com:office:word" xmlns:w="http://schemas.openxmlformats.org/wordprocessingml/2006/main" xmlns:w14="http://schemas.microsoft.com/office/word/2010/wordml" xmlns:w15="http://schemas.microsoft.com/office/word/2012/wordml" xmlns:wpg="http://schemas.microsoft.com/office/word/2010/wordprocessingGroup" xmlns:wpi="http://schemas.microsoft.com/office/word/2010/wordprocessingInk" xmlns:wne="http://schemas.microsoft.com/office/word/2006/wordml" xmlns:wps="http://schemas.microsoft.com/office/word/2010/wordprocessingShape" mc:Ignorable="w14 w15 wp14">
   <w:abstractNum w:abstractNumId="0">
     <w:nsid w:val="FFFFFF7C"/>
     <w:multiLevelType w:val="singleLevel"/>
@@ -5410,7 +5310,7 @@
 </file>
 
 <file path=word/styles.xml><?xml version="1.0" encoding="utf-8"?>
-<w:styles xmlns:mc="http://schemas.openxmlformats.org/markup-compatibility/2006" xmlns:r="http://schemas.openxmlformats.org/officeDocument/2006/relationships" xmlns:w="http://schemas.openxmlformats.org/wordprocessingml/2006/main" xmlns:w14="http://schemas.microsoft.com/office/word/2010/wordml" mc:Ignorable="w14">
+<w:styles xmlns:mc="http://schemas.openxmlformats.org/markup-compatibility/2006" xmlns:r="http://schemas.openxmlformats.org/officeDocument/2006/relationships" xmlns:w="http://schemas.openxmlformats.org/wordprocessingml/2006/main" xmlns:w14="http://schemas.microsoft.com/office/word/2010/wordml" xmlns:w15="http://schemas.microsoft.com/office/word/2012/wordml" mc:Ignorable="w14 w15">
   <w:docDefaults>
     <w:rPrDefault>
       <w:rPr>
@@ -5420,7 +5320,7 @@
     </w:rPrDefault>
     <w:pPrDefault/>
   </w:docDefaults>
-  <w:latentStyles w:defLockedState="0" w:defUIPriority="0" w:defSemiHidden="0" w:defUnhideWhenUsed="0" w:defQFormat="0" w:count="267">
+  <w:latentStyles w:defLockedState="0" w:defUIPriority="0" w:defSemiHidden="0" w:defUnhideWhenUsed="0" w:defQFormat="0" w:count="371">
     <w:lsdException w:name="Normal" w:qFormat="1"/>
     <w:lsdException w:name="heading 1" w:qFormat="1"/>
     <w:lsdException w:name="heading 2" w:qFormat="1"/>
@@ -5428,20 +5328,104 @@
     <w:lsdException w:name="heading 4" w:qFormat="1"/>
     <w:lsdException w:name="heading 5" w:qFormat="1"/>
     <w:lsdException w:name="heading 6" w:qFormat="1"/>
-    <w:lsdException w:name="heading 7" w:qFormat="1"/>
-    <w:lsdException w:name="heading 8" w:qFormat="1"/>
-    <w:lsdException w:name="heading 9" w:qFormat="1"/>
-    <w:lsdException w:name="toc 1" w:uiPriority="39"/>
-    <w:lsdException w:name="toc 2" w:uiPriority="39"/>
-    <w:lsdException w:name="toc 3" w:uiPriority="39"/>
-    <w:lsdException w:name="caption" w:qFormat="1"/>
+    <w:lsdException w:name="heading 7" w:semiHidden="1" w:unhideWhenUsed="1" w:qFormat="1"/>
+    <w:lsdException w:name="heading 8" w:semiHidden="1" w:unhideWhenUsed="1" w:qFormat="1"/>
+    <w:lsdException w:name="heading 9" w:semiHidden="1" w:unhideWhenUsed="1" w:qFormat="1"/>
+    <w:lsdException w:name="index 1" w:semiHidden="1" w:unhideWhenUsed="1"/>
+    <w:lsdException w:name="index 2" w:semiHidden="1" w:unhideWhenUsed="1"/>
+    <w:lsdException w:name="index 3" w:semiHidden="1" w:unhideWhenUsed="1"/>
+    <w:lsdException w:name="index 4" w:semiHidden="1" w:unhideWhenUsed="1"/>
+    <w:lsdException w:name="index 5" w:semiHidden="1" w:unhideWhenUsed="1"/>
+    <w:lsdException w:name="index 6" w:semiHidden="1" w:unhideWhenUsed="1"/>
+    <w:lsdException w:name="index 7" w:semiHidden="1" w:unhideWhenUsed="1"/>
+    <w:lsdException w:name="index 8" w:semiHidden="1" w:unhideWhenUsed="1"/>
+    <w:lsdException w:name="index 9" w:semiHidden="1" w:unhideWhenUsed="1"/>
+    <w:lsdException w:name="toc 1" w:semiHidden="1" w:uiPriority="39" w:unhideWhenUsed="1"/>
+    <w:lsdException w:name="toc 2" w:semiHidden="1" w:uiPriority="39" w:unhideWhenUsed="1"/>
+    <w:lsdException w:name="toc 3" w:semiHidden="1" w:uiPriority="39" w:unhideWhenUsed="1"/>
+    <w:lsdException w:name="toc 4" w:semiHidden="1" w:unhideWhenUsed="1"/>
+    <w:lsdException w:name="toc 5" w:semiHidden="1" w:unhideWhenUsed="1"/>
+    <w:lsdException w:name="toc 6" w:semiHidden="1" w:unhideWhenUsed="1"/>
+    <w:lsdException w:name="toc 7" w:semiHidden="1" w:unhideWhenUsed="1"/>
+    <w:lsdException w:name="toc 8" w:semiHidden="1" w:unhideWhenUsed="1"/>
+    <w:lsdException w:name="toc 9" w:semiHidden="1" w:unhideWhenUsed="1"/>
+    <w:lsdException w:name="Normal Indent" w:semiHidden="1" w:unhideWhenUsed="1"/>
+    <w:lsdException w:name="footnote text" w:semiHidden="1" w:unhideWhenUsed="1"/>
+    <w:lsdException w:name="annotation text" w:semiHidden="1" w:unhideWhenUsed="1"/>
+    <w:lsdException w:name="header" w:semiHidden="1" w:unhideWhenUsed="1"/>
+    <w:lsdException w:name="footer" w:semiHidden="1" w:unhideWhenUsed="1"/>
+    <w:lsdException w:name="index heading" w:semiHidden="1" w:unhideWhenUsed="1"/>
+    <w:lsdException w:name="caption" w:semiHidden="1" w:unhideWhenUsed="1" w:qFormat="1"/>
+    <w:lsdException w:name="table of figures" w:semiHidden="1" w:unhideWhenUsed="1"/>
+    <w:lsdException w:name="envelope address" w:semiHidden="1" w:unhideWhenUsed="1"/>
+    <w:lsdException w:name="envelope return" w:semiHidden="1" w:unhideWhenUsed="1"/>
+    <w:lsdException w:name="footnote reference" w:semiHidden="1" w:unhideWhenUsed="1"/>
+    <w:lsdException w:name="annotation reference" w:semiHidden="1" w:unhideWhenUsed="1"/>
+    <w:lsdException w:name="line number" w:semiHidden="1" w:unhideWhenUsed="1"/>
+    <w:lsdException w:name="page number" w:semiHidden="1" w:unhideWhenUsed="1"/>
+    <w:lsdException w:name="endnote reference" w:semiHidden="1" w:unhideWhenUsed="1"/>
+    <w:lsdException w:name="endnote text" w:semiHidden="1" w:unhideWhenUsed="1"/>
+    <w:lsdException w:name="table of authorities" w:semiHidden="1" w:unhideWhenUsed="1"/>
+    <w:lsdException w:name="macro" w:semiHidden="1" w:unhideWhenUsed="1"/>
+    <w:lsdException w:name="toa heading" w:semiHidden="1" w:unhideWhenUsed="1"/>
+    <w:lsdException w:name="List" w:semiHidden="1" w:unhideWhenUsed="1"/>
+    <w:lsdException w:name="List Bullet" w:semiHidden="1" w:unhideWhenUsed="1"/>
+    <w:lsdException w:name="List 2" w:semiHidden="1" w:unhideWhenUsed="1"/>
+    <w:lsdException w:name="List 3" w:semiHidden="1" w:unhideWhenUsed="1"/>
+    <w:lsdException w:name="List Bullet 2" w:semiHidden="1" w:unhideWhenUsed="1"/>
+    <w:lsdException w:name="List Bullet 3" w:semiHidden="1" w:unhideWhenUsed="1"/>
+    <w:lsdException w:name="List Bullet 4" w:semiHidden="1" w:unhideWhenUsed="1"/>
+    <w:lsdException w:name="List Bullet 5" w:semiHidden="1" w:unhideWhenUsed="1"/>
+    <w:lsdException w:name="List Number 2" w:semiHidden="1" w:unhideWhenUsed="1"/>
+    <w:lsdException w:name="List Number 3" w:semiHidden="1" w:unhideWhenUsed="1"/>
+    <w:lsdException w:name="List Number 4" w:semiHidden="1" w:unhideWhenUsed="1"/>
+    <w:lsdException w:name="List Number 5" w:semiHidden="1" w:unhideWhenUsed="1"/>
     <w:lsdException w:name="Title" w:qFormat="1"/>
+    <w:lsdException w:name="Closing" w:semiHidden="1" w:unhideWhenUsed="1"/>
+    <w:lsdException w:name="Signature" w:semiHidden="1" w:unhideWhenUsed="1"/>
+    <w:lsdException w:name="Default Paragraph Font" w:semiHidden="1" w:unhideWhenUsed="1"/>
+    <w:lsdException w:name="Body Text" w:semiHidden="1" w:unhideWhenUsed="1"/>
+    <w:lsdException w:name="Body Text Indent" w:semiHidden="1" w:unhideWhenUsed="1"/>
+    <w:lsdException w:name="List Continue" w:semiHidden="1" w:unhideWhenUsed="1"/>
+    <w:lsdException w:name="List Continue 2" w:semiHidden="1" w:unhideWhenUsed="1"/>
+    <w:lsdException w:name="List Continue 3" w:semiHidden="1" w:unhideWhenUsed="1"/>
+    <w:lsdException w:name="List Continue 4" w:semiHidden="1" w:unhideWhenUsed="1"/>
+    <w:lsdException w:name="List Continue 5" w:semiHidden="1" w:unhideWhenUsed="1"/>
+    <w:lsdException w:name="Message Header" w:semiHidden="1" w:unhideWhenUsed="1"/>
     <w:lsdException w:name="Subtitle" w:qFormat="1"/>
-    <w:lsdException w:name="Hyperlink" w:uiPriority="99"/>
+    <w:lsdException w:name="Body Text First Indent 2" w:semiHidden="1" w:unhideWhenUsed="1"/>
+    <w:lsdException w:name="Note Heading" w:semiHidden="1" w:unhideWhenUsed="1"/>
+    <w:lsdException w:name="Body Text 2" w:semiHidden="1" w:unhideWhenUsed="1"/>
+    <w:lsdException w:name="Body Text 3" w:semiHidden="1" w:unhideWhenUsed="1"/>
+    <w:lsdException w:name="Body Text Indent 2" w:semiHidden="1" w:unhideWhenUsed="1"/>
+    <w:lsdException w:name="Body Text Indent 3" w:semiHidden="1" w:unhideWhenUsed="1"/>
+    <w:lsdException w:name="Block Text" w:semiHidden="1" w:unhideWhenUsed="1"/>
+    <w:lsdException w:name="Hyperlink" w:semiHidden="1" w:uiPriority="99" w:unhideWhenUsed="1"/>
+    <w:lsdException w:name="FollowedHyperlink" w:semiHidden="1" w:unhideWhenUsed="1"/>
     <w:lsdException w:name="Strong" w:qFormat="1"/>
     <w:lsdException w:name="Emphasis" w:qFormat="1"/>
-    <w:lsdException w:name="Normal (Web)" w:uiPriority="99"/>
+    <w:lsdException w:name="Document Map" w:semiHidden="1" w:unhideWhenUsed="1"/>
+    <w:lsdException w:name="Plain Text" w:semiHidden="1" w:unhideWhenUsed="1"/>
+    <w:lsdException w:name="E-mail Signature" w:semiHidden="1" w:unhideWhenUsed="1"/>
+    <w:lsdException w:name="HTML Top of Form" w:semiHidden="1" w:unhideWhenUsed="1"/>
+    <w:lsdException w:name="HTML Bottom of Form" w:semiHidden="1" w:unhideWhenUsed="1"/>
+    <w:lsdException w:name="Normal (Web)" w:semiHidden="1" w:uiPriority="99" w:unhideWhenUsed="1"/>
+    <w:lsdException w:name="HTML Acronym" w:semiHidden="1" w:unhideWhenUsed="1"/>
+    <w:lsdException w:name="HTML Address" w:semiHidden="1" w:unhideWhenUsed="1"/>
+    <w:lsdException w:name="HTML Cite" w:semiHidden="1" w:unhideWhenUsed="1"/>
+    <w:lsdException w:name="HTML Code" w:semiHidden="1" w:unhideWhenUsed="1"/>
+    <w:lsdException w:name="HTML Definition" w:semiHidden="1" w:unhideWhenUsed="1"/>
+    <w:lsdException w:name="HTML Keyboard" w:semiHidden="1" w:unhideWhenUsed="1"/>
+    <w:lsdException w:name="HTML Preformatted" w:semiHidden="1" w:unhideWhenUsed="1"/>
+    <w:lsdException w:name="HTML Sample" w:semiHidden="1" w:unhideWhenUsed="1"/>
+    <w:lsdException w:name="HTML Typewriter" w:semiHidden="1" w:unhideWhenUsed="1"/>
+    <w:lsdException w:name="HTML Variable" w:semiHidden="1" w:unhideWhenUsed="1"/>
     <w:lsdException w:name="Normal Table" w:semiHidden="1" w:unhideWhenUsed="1"/>
+    <w:lsdException w:name="annotation subject" w:semiHidden="1" w:unhideWhenUsed="1"/>
+    <w:lsdException w:name="No List" w:semiHidden="1" w:unhideWhenUsed="1"/>
+    <w:lsdException w:name="Outline List 1" w:semiHidden="1" w:unhideWhenUsed="1"/>
+    <w:lsdException w:name="Outline List 2" w:semiHidden="1" w:unhideWhenUsed="1"/>
+    <w:lsdException w:name="Outline List 3" w:semiHidden="1" w:unhideWhenUsed="1"/>
     <w:lsdException w:name="Table Simple 1" w:semiHidden="1" w:unhideWhenUsed="1"/>
     <w:lsdException w:name="Table Simple 2" w:semiHidden="1" w:unhideWhenUsed="1"/>
     <w:lsdException w:name="Table Simple 3" w:semiHidden="1" w:unhideWhenUsed="1"/>
@@ -5484,6 +5468,7 @@
     <w:lsdException w:name="Table Web 1" w:semiHidden="1" w:unhideWhenUsed="1"/>
     <w:lsdException w:name="Table Web 2" w:semiHidden="1" w:unhideWhenUsed="1"/>
     <w:lsdException w:name="Table Web 3" w:semiHidden="1" w:unhideWhenUsed="1"/>
+    <w:lsdException w:name="Balloon Text" w:semiHidden="1" w:unhideWhenUsed="1"/>
     <w:lsdException w:name="Table Theme" w:semiHidden="1" w:unhideWhenUsed="1"/>
     <w:lsdException w:name="Placeholder Text" w:semiHidden="1" w:uiPriority="99"/>
     <w:lsdException w:name="No Spacing" w:uiPriority="1" w:qFormat="1"/>
@@ -5596,1413 +5581,110 @@
     <w:lsdException w:name="Book Title" w:uiPriority="33" w:qFormat="1"/>
     <w:lsdException w:name="Bibliography" w:semiHidden="1" w:uiPriority="37" w:unhideWhenUsed="1"/>
     <w:lsdException w:name="TOC Heading" w:semiHidden="1" w:uiPriority="39" w:unhideWhenUsed="1" w:qFormat="1"/>
-  </w:latentStyles>
-  <w:style w:type="paragraph" w:default="1" w:styleId="Normal">
-    <w:name w:val="Normal"/>
-    <w:qFormat/>
-    <w:pPr>
-      <w:spacing w:before="60" w:after="60"/>
-      <w:ind w:left="576"/>
-      <w:jc w:val="both"/>
-    </w:pPr>
-    <w:rPr>
-      <w:sz w:val="24"/>
-      <w:szCs w:val="24"/>
-    </w:rPr>
-  </w:style>
-  <w:style w:type="paragraph" w:styleId="Heading1">
-    <w:name w:val="heading 1"/>
-    <w:basedOn w:val="Normal"/>
-    <w:autoRedefine/>
-    <w:qFormat/>
-    <w:rsid w:val="00172F69"/>
-    <w:pPr>
-      <w:widowControl w:val="0"/>
-      <w:numPr>
-        <w:numId w:val="1"/>
-      </w:numPr>
-      <w:spacing w:before="120" w:line="240" w:lineRule="atLeast"/>
-      <w:jc w:val="left"/>
-      <w:outlineLvl w:val="0"/>
-    </w:pPr>
-    <w:rPr>
-      <w:rFonts w:ascii="Arial" w:eastAsia="Arial Unicode MS" w:hAnsi="Arial" w:cs="Arial"/>
-      <w:b/>
-      <w:bCs/>
-      <w:caps/>
-      <w:kern w:val="36"/>
-      <w:sz w:val="28"/>
-      <w:szCs w:val="48"/>
-    </w:rPr>
-  </w:style>
-  <w:style w:type="paragraph" w:styleId="Heading2">
-    <w:name w:val="heading 2"/>
-    <w:basedOn w:val="Normal"/>
-    <w:qFormat/>
-    <w:pPr>
-      <w:keepNext/>
-      <w:keepLines/>
-      <w:numPr>
-        <w:ilvl w:val="1"/>
-        <w:numId w:val="1"/>
-      </w:numPr>
-      <w:spacing w:before="180" w:after="120"/>
-      <w:outlineLvl w:val="1"/>
-    </w:pPr>
-    <w:rPr>
-      <w:rFonts w:eastAsia="Arial Unicode MS" w:cs="Arial Unicode MS"/>
-      <w:b/>
-      <w:bCs/>
-      <w:caps/>
-    </w:rPr>
-  </w:style>
-  <w:style w:type="paragraph" w:styleId="Heading3">
-    <w:name w:val="heading 3"/>
-    <w:basedOn w:val="Normal"/>
-    <w:qFormat/>
-    <w:pPr>
-      <w:keepNext/>
-      <w:numPr>
-        <w:ilvl w:val="2"/>
-        <w:numId w:val="1"/>
-      </w:numPr>
-      <w:tabs>
-        <w:tab w:val="left" w:pos="864"/>
-      </w:tabs>
-      <w:spacing w:before="120"/>
-      <w:outlineLvl w:val="2"/>
-    </w:pPr>
-    <w:rPr>
-      <w:rFonts w:eastAsia="Arial Unicode MS" w:cs="Arial Unicode MS"/>
-      <w:b/>
-      <w:bCs/>
-    </w:rPr>
-  </w:style>
-  <w:style w:type="paragraph" w:styleId="Heading4">
-    <w:name w:val="heading 4"/>
-    <w:basedOn w:val="Normal"/>
-    <w:qFormat/>
-    <w:pPr>
-      <w:keepNext/>
-      <w:numPr>
-        <w:ilvl w:val="3"/>
-        <w:numId w:val="1"/>
-      </w:numPr>
-      <w:tabs>
-        <w:tab w:val="left" w:pos="1152"/>
-      </w:tabs>
-      <w:spacing w:before="120"/>
-      <w:outlineLvl w:val="3"/>
-    </w:pPr>
-    <w:rPr>
-      <w:rFonts w:ascii="Arial" w:eastAsia="Arial Unicode MS" w:hAnsi="Arial" w:cs="Arial Unicode MS"/>
-      <w:b/>
-      <w:bCs/>
-    </w:rPr>
-  </w:style>
-  <w:style w:type="paragraph" w:styleId="Heading5">
-    <w:name w:val="heading 5"/>
-    <w:basedOn w:val="Normal"/>
-    <w:qFormat/>
-    <w:pPr>
-      <w:numPr>
-        <w:ilvl w:val="4"/>
-        <w:numId w:val="1"/>
-      </w:numPr>
-      <w:outlineLvl w:val="4"/>
-    </w:pPr>
-    <w:rPr>
-      <w:rFonts w:ascii="Arial" w:eastAsia="Arial Unicode MS" w:hAnsi="Arial" w:cs="Arial Unicode MS"/>
-      <w:b/>
-      <w:bCs/>
-      <w:szCs w:val="20"/>
-    </w:rPr>
-  </w:style>
-  <w:style w:type="paragraph" w:styleId="Heading6">
-    <w:name w:val="heading 6"/>
-    <w:basedOn w:val="Normal"/>
-    <w:next w:val="Normal"/>
-    <w:qFormat/>
-    <w:pPr>
-      <w:numPr>
-        <w:ilvl w:val="5"/>
-        <w:numId w:val="1"/>
-      </w:numPr>
-      <w:outlineLvl w:val="5"/>
-    </w:pPr>
-    <w:rPr>
-      <w:rFonts w:ascii="Arial" w:hAnsi="Arial"/>
-      <w:b/>
-      <w:bCs/>
-      <w:caps/>
-      <w:sz w:val="28"/>
-      <w:szCs w:val="22"/>
-    </w:rPr>
-  </w:style>
-  <w:style w:type="paragraph" w:styleId="Heading7">
-    <w:name w:val="heading 7"/>
-    <w:basedOn w:val="Normal"/>
-    <w:next w:val="Normal"/>
-    <w:qFormat/>
-    <w:pPr>
-      <w:numPr>
-        <w:ilvl w:val="6"/>
-        <w:numId w:val="1"/>
-      </w:numPr>
-      <w:outlineLvl w:val="6"/>
-    </w:pPr>
-    <w:rPr>
-      <w:rFonts w:ascii="Arial" w:hAnsi="Arial"/>
-      <w:b/>
-    </w:rPr>
-  </w:style>
-  <w:style w:type="paragraph" w:styleId="Heading8">
-    <w:name w:val="heading 8"/>
-    <w:basedOn w:val="Normal"/>
-    <w:next w:val="Normal"/>
-    <w:qFormat/>
-    <w:pPr>
-      <w:numPr>
-        <w:ilvl w:val="7"/>
-        <w:numId w:val="1"/>
-      </w:numPr>
-      <w:outlineLvl w:val="7"/>
-    </w:pPr>
-    <w:rPr>
-      <w:rFonts w:ascii="Arial" w:hAnsi="Arial"/>
-      <w:b/>
-      <w:iCs/>
-    </w:rPr>
-  </w:style>
-  <w:style w:type="paragraph" w:styleId="Heading9">
-    <w:name w:val="heading 9"/>
-    <w:basedOn w:val="Normal"/>
-    <w:next w:val="Normal"/>
-    <w:qFormat/>
-    <w:pPr>
-      <w:numPr>
-        <w:ilvl w:val="8"/>
-        <w:numId w:val="1"/>
-      </w:numPr>
-      <w:spacing w:before="240"/>
-      <w:outlineLvl w:val="8"/>
-    </w:pPr>
-    <w:rPr>
-      <w:rFonts w:ascii="Arial" w:hAnsi="Arial" w:cs="Arial"/>
-      <w:sz w:val="22"/>
-      <w:szCs w:val="22"/>
-    </w:rPr>
-  </w:style>
-  <w:style w:type="character" w:default="1" w:styleId="DefaultParagraphFont">
-    <w:name w:val="Default Paragraph Font"/>
-    <w:uiPriority w:val="1"/>
-    <w:semiHidden/>
-    <w:unhideWhenUsed/>
-  </w:style>
-  <w:style w:type="table" w:default="1" w:styleId="TableNormal">
-    <w:name w:val="Normal Table"/>
-    <w:uiPriority w:val="99"/>
-    <w:semiHidden/>
-    <w:unhideWhenUsed/>
-    <w:tblPr>
-      <w:tblInd w:w="0" w:type="dxa"/>
-      <w:tblCellMar>
-        <w:top w:w="0" w:type="dxa"/>
-        <w:left w:w="108" w:type="dxa"/>
-        <w:bottom w:w="0" w:type="dxa"/>
-        <w:right w:w="108" w:type="dxa"/>
-      </w:tblCellMar>
-    </w:tblPr>
-  </w:style>
-  <w:style w:type="numbering" w:default="1" w:styleId="NoList">
-    <w:name w:val="No List"/>
-    <w:uiPriority w:val="99"/>
-    <w:semiHidden/>
-    <w:unhideWhenUsed/>
-  </w:style>
-  <w:style w:type="character" w:styleId="Hyperlink">
-    <w:name w:val="Hyperlink"/>
-    <w:uiPriority w:val="99"/>
-    <w:rPr>
-      <w:color w:val="000FFF"/>
-      <w:u w:val="single"/>
-    </w:rPr>
-  </w:style>
-  <w:style w:type="paragraph" w:styleId="Header">
-    <w:name w:val="header"/>
-    <w:aliases w:val="h,Header/Footer,header odd,header,Hyphen,NCDOT Header"/>
-    <w:basedOn w:val="Normal"/>
-    <w:pPr>
-      <w:tabs>
-        <w:tab w:val="center" w:pos="4320"/>
-        <w:tab w:val="right" w:pos="8640"/>
-      </w:tabs>
-    </w:pPr>
-  </w:style>
-  <w:style w:type="paragraph" w:styleId="Footer">
-    <w:name w:val="footer"/>
-    <w:basedOn w:val="Normal"/>
-    <w:pPr>
-      <w:tabs>
-        <w:tab w:val="center" w:pos="4320"/>
-        <w:tab w:val="right" w:pos="8640"/>
-      </w:tabs>
-    </w:pPr>
-  </w:style>
-  <w:style w:type="paragraph" w:styleId="Title">
-    <w:name w:val="Title"/>
-    <w:basedOn w:val="Normal"/>
-    <w:qFormat/>
-    <w:pPr>
-      <w:spacing w:before="180" w:after="120"/>
-      <w:ind w:left="0"/>
-      <w:jc w:val="center"/>
-    </w:pPr>
-    <w:rPr>
-      <w:b/>
-      <w:bCs/>
-      <w:caps/>
-      <w:sz w:val="36"/>
-    </w:rPr>
-  </w:style>
-  <w:style w:type="paragraph" w:styleId="Caption">
-    <w:name w:val="caption"/>
-    <w:basedOn w:val="Normal"/>
-    <w:next w:val="Normal"/>
-    <w:qFormat/>
-    <w:pPr>
-      <w:keepNext/>
-    </w:pPr>
-    <w:rPr>
-      <w:b/>
-      <w:bCs/>
-      <w:i/>
-      <w:sz w:val="20"/>
-      <w:szCs w:val="20"/>
-    </w:rPr>
-  </w:style>
-  <w:style w:type="paragraph" w:styleId="BodyTextIndent">
-    <w:name w:val="Body Text Indent"/>
-    <w:basedOn w:val="Normal"/>
-  </w:style>
-  <w:style w:type="paragraph" w:styleId="TOC1">
-    <w:name w:val="toc 1"/>
-    <w:basedOn w:val="Normal"/>
-    <w:next w:val="Normal"/>
-    <w:uiPriority w:val="39"/>
-    <w:pPr>
-      <w:tabs>
-        <w:tab w:val="left" w:pos="288"/>
-        <w:tab w:val="left" w:pos="720"/>
-        <w:tab w:val="right" w:leader="dot" w:pos="9350"/>
-      </w:tabs>
-      <w:spacing w:before="180"/>
-      <w:ind w:left="0"/>
-    </w:pPr>
-    <w:rPr>
-      <w:b/>
-      <w:bCs/>
-      <w:caps/>
-      <w:noProof/>
-      <w:szCs w:val="28"/>
-    </w:rPr>
-  </w:style>
-  <w:style w:type="paragraph" w:styleId="TOC2">
-    <w:name w:val="toc 2"/>
-    <w:basedOn w:val="Normal"/>
-    <w:next w:val="Normal"/>
-    <w:uiPriority w:val="39"/>
-    <w:pPr>
-      <w:tabs>
-        <w:tab w:val="left" w:pos="720"/>
-        <w:tab w:val="left" w:pos="1296"/>
-        <w:tab w:val="right" w:leader="dot" w:pos="9350"/>
-      </w:tabs>
-      <w:ind w:left="432"/>
-    </w:pPr>
-    <w:rPr>
-      <w:noProof/>
-    </w:rPr>
-  </w:style>
-  <w:style w:type="paragraph" w:styleId="TOC3">
-    <w:name w:val="toc 3"/>
-    <w:basedOn w:val="Normal"/>
-    <w:next w:val="Normal"/>
-    <w:autoRedefine/>
-    <w:uiPriority w:val="39"/>
-    <w:pPr>
-      <w:tabs>
-        <w:tab w:val="left" w:pos="1620"/>
-        <w:tab w:val="left" w:pos="1920"/>
-        <w:tab w:val="right" w:leader="dot" w:pos="9350"/>
-      </w:tabs>
-      <w:ind w:left="900"/>
-    </w:pPr>
-    <w:rPr>
-      <w:noProof/>
-    </w:rPr>
-  </w:style>
-  <w:style w:type="paragraph" w:styleId="TOC4">
-    <w:name w:val="toc 4"/>
-    <w:basedOn w:val="Normal"/>
-    <w:next w:val="Normal"/>
-    <w:autoRedefine/>
-    <w:semiHidden/>
-    <w:pPr>
-      <w:tabs>
-        <w:tab w:val="left" w:pos="2160"/>
-        <w:tab w:val="right" w:leader="dot" w:pos="9360"/>
-      </w:tabs>
-      <w:ind w:left="0"/>
-    </w:pPr>
-    <w:rPr>
-      <w:b/>
-      <w:caps/>
-      <w:szCs w:val="28"/>
-    </w:rPr>
-  </w:style>
-  <w:style w:type="paragraph" w:styleId="TOC5">
-    <w:name w:val="toc 5"/>
-    <w:basedOn w:val="Normal"/>
-    <w:next w:val="Normal"/>
-    <w:autoRedefine/>
-    <w:semiHidden/>
-    <w:pPr>
-      <w:ind w:left="0"/>
-    </w:pPr>
-  </w:style>
-  <w:style w:type="paragraph" w:styleId="TOC6">
-    <w:name w:val="toc 6"/>
-    <w:basedOn w:val="Normal"/>
-    <w:next w:val="Normal"/>
-    <w:autoRedefine/>
-    <w:semiHidden/>
-    <w:pPr>
-      <w:ind w:left="1200"/>
-    </w:pPr>
-  </w:style>
-  <w:style w:type="paragraph" w:styleId="TOC7">
-    <w:name w:val="toc 7"/>
-    <w:basedOn w:val="Normal"/>
-    <w:next w:val="Normal"/>
-    <w:autoRedefine/>
-    <w:semiHidden/>
-    <w:pPr>
-      <w:ind w:left="1440"/>
-    </w:pPr>
-  </w:style>
-  <w:style w:type="paragraph" w:styleId="TOC8">
-    <w:name w:val="toc 8"/>
-    <w:basedOn w:val="Normal"/>
-    <w:next w:val="Normal"/>
-    <w:autoRedefine/>
-    <w:semiHidden/>
-    <w:pPr>
-      <w:ind w:left="1680"/>
-    </w:pPr>
-  </w:style>
-  <w:style w:type="paragraph" w:styleId="TOC9">
-    <w:name w:val="toc 9"/>
-    <w:basedOn w:val="Normal"/>
-    <w:next w:val="Normal"/>
-    <w:autoRedefine/>
-    <w:semiHidden/>
-    <w:pPr>
-      <w:ind w:left="1920"/>
-    </w:pPr>
-  </w:style>
-  <w:style w:type="paragraph" w:customStyle="1" w:styleId="tabletxt">
-    <w:name w:val="tabletxt"/>
-    <w:basedOn w:val="Normal"/>
-    <w:pPr>
-      <w:autoSpaceDE w:val="0"/>
-      <w:autoSpaceDN w:val="0"/>
-      <w:adjustRightInd w:val="0"/>
-      <w:spacing w:before="20" w:after="20"/>
-      <w:ind w:left="0"/>
-    </w:pPr>
-    <w:rPr>
-      <w:rFonts w:cs="Arial"/>
-      <w:sz w:val="20"/>
-      <w:szCs w:val="20"/>
-    </w:rPr>
-  </w:style>
-  <w:style w:type="paragraph" w:customStyle="1" w:styleId="TitleCover">
-    <w:name w:val="Title Cover"/>
-    <w:basedOn w:val="Normal"/>
-    <w:next w:val="Normal"/>
-    <w:pPr>
-      <w:keepNext/>
-      <w:keepLines/>
-      <w:pBdr>
-        <w:top w:val="single" w:sz="48" w:space="31" w:color="auto"/>
-      </w:pBdr>
-      <w:tabs>
-        <w:tab w:val="left" w:pos="0"/>
-      </w:tabs>
-      <w:spacing w:before="240" w:after="500" w:line="640" w:lineRule="exact"/>
-      <w:ind w:left="0"/>
-      <w:jc w:val="left"/>
-    </w:pPr>
-    <w:rPr>
-      <w:rFonts w:ascii="Arial Black" w:hAnsi="Arial Black"/>
-      <w:b/>
-      <w:spacing w:val="-48"/>
-      <w:kern w:val="28"/>
-      <w:sz w:val="64"/>
-      <w:szCs w:val="20"/>
-    </w:rPr>
-  </w:style>
-  <w:style w:type="paragraph" w:customStyle="1" w:styleId="SubtitleCover">
-    <w:name w:val="Subtitle Cover"/>
-    <w:basedOn w:val="TitleCover"/>
-    <w:next w:val="BodyText"/>
-    <w:pPr>
-      <w:pBdr>
-        <w:top w:val="single" w:sz="6" w:space="24" w:color="auto"/>
-      </w:pBdr>
-      <w:tabs>
-        <w:tab w:val="clear" w:pos="0"/>
-      </w:tabs>
-      <w:spacing w:before="0" w:after="0" w:line="480" w:lineRule="atLeast"/>
-      <w:jc w:val="right"/>
-    </w:pPr>
-    <w:rPr>
-      <w:rFonts w:ascii="Arial" w:hAnsi="Arial"/>
-      <w:b w:val="0"/>
-      <w:spacing w:val="-30"/>
-      <w:sz w:val="48"/>
-    </w:rPr>
-  </w:style>
-  <w:style w:type="paragraph" w:customStyle="1" w:styleId="SubtitleCover2">
-    <w:name w:val="Subtitle Cover2"/>
-    <w:basedOn w:val="SubtitleCover"/>
-    <w:rPr>
-      <w:spacing w:val="0"/>
-      <w:sz w:val="36"/>
-    </w:rPr>
-  </w:style>
-  <w:style w:type="paragraph" w:styleId="BodyText">
-    <w:name w:val="Body Text"/>
-    <w:basedOn w:val="Normal"/>
-    <w:pPr>
-      <w:spacing w:after="120"/>
-    </w:pPr>
-  </w:style>
-  <w:style w:type="paragraph" w:customStyle="1" w:styleId="Tabletext">
-    <w:name w:val="Tabletext"/>
-    <w:basedOn w:val="Normal"/>
-    <w:pPr>
-      <w:keepLines/>
-      <w:widowControl w:val="0"/>
-      <w:spacing w:before="0" w:after="0" w:line="240" w:lineRule="atLeast"/>
-      <w:ind w:left="0"/>
-      <w:jc w:val="left"/>
-    </w:pPr>
-    <w:rPr>
-      <w:rFonts w:ascii="Arial" w:hAnsi="Arial"/>
-      <w:sz w:val="20"/>
-      <w:szCs w:val="20"/>
-    </w:rPr>
-  </w:style>
-  <w:style w:type="paragraph" w:customStyle="1" w:styleId="InfoBlueCharChar">
-    <w:name w:val="InfoBlue Char Char"/>
-    <w:basedOn w:val="Normal"/>
-    <w:next w:val="BodyText"/>
-    <w:pPr>
-      <w:keepLines/>
-      <w:spacing w:before="0" w:after="120" w:line="240" w:lineRule="atLeast"/>
-    </w:pPr>
-    <w:rPr>
-      <w:i/>
-      <w:color w:val="0000FF"/>
-      <w:szCs w:val="20"/>
-    </w:rPr>
-  </w:style>
-  <w:style w:type="paragraph" w:customStyle="1" w:styleId="Paragraph2">
-    <w:name w:val="Paragraph2"/>
-    <w:basedOn w:val="Normal"/>
-    <w:pPr>
-      <w:widowControl w:val="0"/>
-      <w:spacing w:before="80" w:after="0" w:line="240" w:lineRule="atLeast"/>
-      <w:ind w:left="720"/>
-    </w:pPr>
-    <w:rPr>
-      <w:rFonts w:ascii="Arial" w:hAnsi="Arial"/>
-      <w:color w:val="000000"/>
-      <w:sz w:val="20"/>
-      <w:szCs w:val="20"/>
-      <w:lang w:val="en-AU"/>
-    </w:rPr>
-  </w:style>
-  <w:style w:type="paragraph" w:customStyle="1" w:styleId="StyleSubtitleCover2TopNoborder">
-    <w:name w:val="Style Subtitle Cover2 + Top: (No border)"/>
-    <w:basedOn w:val="SubtitleCover2"/>
-    <w:pPr>
-      <w:pBdr>
-        <w:top w:val="none" w:sz="0" w:space="0" w:color="auto"/>
-      </w:pBdr>
-    </w:pPr>
-    <w:rPr>
-      <w:rFonts w:ascii="Times New Roman" w:hAnsi="Times New Roman"/>
-      <w:sz w:val="32"/>
-    </w:rPr>
-  </w:style>
-  <w:style w:type="paragraph" w:customStyle="1" w:styleId="StyleInfoBlueBoldCharChar">
-    <w:name w:val="Style InfoBlue + Bold Char Char"/>
-    <w:basedOn w:val="InfoBlueCharChar"/>
-    <w:rPr>
-      <w:b/>
-      <w:bCs/>
-      <w:iCs/>
-    </w:rPr>
-  </w:style>
-  <w:style w:type="character" w:customStyle="1" w:styleId="InfoBlueCharCharChar">
-    <w:name w:val="InfoBlue Char Char Char"/>
-    <w:rPr>
-      <w:i/>
-      <w:color w:val="0000FF"/>
-      <w:sz w:val="24"/>
-      <w:lang w:val="en-US" w:eastAsia="en-US" w:bidi="ar-SA"/>
-    </w:rPr>
-  </w:style>
-  <w:style w:type="character" w:customStyle="1" w:styleId="StyleInfoBlueBoldCharCharChar">
-    <w:name w:val="Style InfoBlue + Bold Char Char Char"/>
-    <w:rPr>
-      <w:b/>
-      <w:bCs/>
-      <w:i/>
-      <w:iCs/>
-      <w:color w:val="0000FF"/>
-      <w:sz w:val="24"/>
-      <w:lang w:val="en-US" w:eastAsia="en-US" w:bidi="ar-SA"/>
-    </w:rPr>
-  </w:style>
-  <w:style w:type="paragraph" w:styleId="BalloonText">
-    <w:name w:val="Balloon Text"/>
-    <w:basedOn w:val="Normal"/>
-    <w:semiHidden/>
-    <w:rPr>
-      <w:rFonts w:ascii="Tahoma" w:hAnsi="Tahoma" w:cs="Tahoma"/>
-      <w:sz w:val="16"/>
-      <w:szCs w:val="16"/>
-    </w:rPr>
-  </w:style>
-  <w:style w:type="character" w:styleId="CommentReference">
-    <w:name w:val="annotation reference"/>
-    <w:semiHidden/>
-    <w:rPr>
-      <w:sz w:val="16"/>
-      <w:szCs w:val="16"/>
-    </w:rPr>
-  </w:style>
-  <w:style w:type="paragraph" w:customStyle="1" w:styleId="InfoBlueCharCharCharCharCharChar">
-    <w:name w:val="InfoBlue Char Char Char Char Char Char"/>
-    <w:basedOn w:val="Normal"/>
-    <w:next w:val="BodyText"/>
-    <w:pPr>
-      <w:keepLines/>
-      <w:spacing w:before="0" w:after="120" w:line="240" w:lineRule="atLeast"/>
-    </w:pPr>
-    <w:rPr>
-      <w:i/>
-      <w:color w:val="0000FF"/>
-    </w:rPr>
-  </w:style>
-  <w:style w:type="character" w:customStyle="1" w:styleId="InfoBlueCharCharCharCharCharCharChar">
-    <w:name w:val="InfoBlue Char Char Char Char Char Char Char"/>
-    <w:rPr>
-      <w:i/>
-      <w:color w:val="0000FF"/>
-      <w:sz w:val="24"/>
-      <w:szCs w:val="24"/>
-      <w:lang w:val="en-US" w:eastAsia="en-US" w:bidi="ar-SA"/>
-    </w:rPr>
-  </w:style>
-  <w:style w:type="paragraph" w:customStyle="1" w:styleId="InfoBlueChar">
-    <w:name w:val="InfoBlue Char"/>
-    <w:basedOn w:val="Normal"/>
-    <w:next w:val="BodyText"/>
-    <w:pPr>
-      <w:keepLines/>
-      <w:spacing w:before="0" w:after="120" w:line="240" w:lineRule="atLeast"/>
-    </w:pPr>
-    <w:rPr>
-      <w:i/>
-      <w:color w:val="0000FF"/>
-      <w:szCs w:val="20"/>
-    </w:rPr>
-  </w:style>
-  <w:style w:type="paragraph" w:styleId="CommentText">
-    <w:name w:val="annotation text"/>
-    <w:basedOn w:val="Normal"/>
-    <w:semiHidden/>
-    <w:rPr>
-      <w:sz w:val="20"/>
-      <w:szCs w:val="20"/>
-    </w:rPr>
-  </w:style>
-  <w:style w:type="paragraph" w:styleId="CommentSubject">
-    <w:name w:val="annotation subject"/>
-    <w:basedOn w:val="CommentText"/>
-    <w:next w:val="CommentText"/>
-    <w:semiHidden/>
-    <w:rPr>
-      <w:b/>
-      <w:bCs/>
-    </w:rPr>
-  </w:style>
-  <w:style w:type="paragraph" w:customStyle="1" w:styleId="ResumeBody">
-    <w:name w:val="Resume Body"/>
-    <w:basedOn w:val="Normal"/>
-    <w:pPr>
-      <w:spacing w:after="120"/>
-      <w:ind w:left="0"/>
-      <w:jc w:val="left"/>
-    </w:pPr>
-    <w:rPr>
-      <w:sz w:val="20"/>
-    </w:rPr>
-  </w:style>
-  <w:style w:type="paragraph" w:styleId="BodyText2">
-    <w:name w:val="Body Text 2"/>
-    <w:basedOn w:val="Normal"/>
-    <w:pPr>
-      <w:spacing w:before="0" w:after="0"/>
-      <w:ind w:left="0"/>
-      <w:jc w:val="left"/>
-    </w:pPr>
-    <w:rPr>
-      <w:rFonts w:ascii="Arial" w:hAnsi="Arial" w:cs="Arial"/>
-      <w:sz w:val="22"/>
-      <w:szCs w:val="22"/>
-    </w:rPr>
-  </w:style>
-  <w:style w:type="paragraph" w:styleId="NormalWeb">
-    <w:name w:val="Normal (Web)"/>
-    <w:basedOn w:val="Normal"/>
-    <w:uiPriority w:val="99"/>
-    <w:pPr>
-      <w:spacing w:before="100" w:beforeAutospacing="1" w:after="100" w:afterAutospacing="1"/>
-      <w:ind w:left="0"/>
-      <w:jc w:val="left"/>
-    </w:pPr>
-  </w:style>
-  <w:style w:type="character" w:styleId="Strong">
-    <w:name w:val="Strong"/>
-    <w:qFormat/>
-    <w:rPr>
-      <w:b/>
-      <w:bCs/>
-    </w:rPr>
-  </w:style>
-  <w:style w:type="character" w:styleId="FollowedHyperlink">
-    <w:name w:val="FollowedHyperlink"/>
-    <w:rPr>
-      <w:color w:val="800080"/>
-      <w:u w:val="single"/>
-    </w:rPr>
-  </w:style>
-  <w:style w:type="paragraph" w:styleId="BodyText3">
-    <w:name w:val="Body Text 3"/>
-    <w:basedOn w:val="Normal"/>
-    <w:pPr>
-      <w:tabs>
-        <w:tab w:val="num" w:pos="1800"/>
-      </w:tabs>
-      <w:ind w:left="0"/>
-    </w:pPr>
-  </w:style>
-  <w:style w:type="character" w:customStyle="1" w:styleId="InstructionsChar1">
-    <w:name w:val="Instructions Char1"/>
-    <w:rPr>
-      <w:i/>
-      <w:color w:val="0000FF"/>
-      <w:sz w:val="24"/>
-      <w:lang w:val="en-US" w:eastAsia="en-US" w:bidi="ar-SA"/>
-    </w:rPr>
-  </w:style>
-  <w:style w:type="character" w:styleId="HTMLCite">
-    <w:name w:val="HTML Cite"/>
-    <w:rPr>
-      <w:i/>
-      <w:iCs/>
-    </w:rPr>
-  </w:style>
-  <w:style w:type="paragraph" w:customStyle="1" w:styleId="TableColumnHeading">
-    <w:name w:val="TableColumnHeading"/>
-    <w:next w:val="Normal"/>
-    <w:pPr>
-      <w:spacing w:before="60" w:after="60"/>
-      <w:jc w:val="center"/>
-    </w:pPr>
-    <w:rPr>
-      <w:rFonts w:ascii="Arial" w:hAnsi="Arial"/>
-      <w:b/>
-    </w:rPr>
-  </w:style>
-  <w:style w:type="paragraph" w:customStyle="1" w:styleId="TableText0">
-    <w:name w:val="TableText"/>
-    <w:aliases w:val="tt"/>
-    <w:pPr>
-      <w:spacing w:before="40" w:after="40"/>
-    </w:pPr>
-    <w:rPr>
-      <w:rFonts w:ascii="Arial" w:hAnsi="Arial"/>
-    </w:rPr>
-  </w:style>
-  <w:style w:type="paragraph" w:styleId="BodyTextIndent2">
-    <w:name w:val="Body Text Indent 2"/>
-    <w:basedOn w:val="Normal"/>
-    <w:pPr>
-      <w:spacing w:before="120" w:after="0"/>
-      <w:ind w:left="720"/>
-      <w:jc w:val="left"/>
-    </w:pPr>
-    <w:rPr>
-      <w:rFonts w:ascii="Arial" w:hAnsi="Arial" w:cs="Arial"/>
-      <w:sz w:val="20"/>
-      <w:szCs w:val="20"/>
-    </w:rPr>
-  </w:style>
-  <w:style w:type="character" w:customStyle="1" w:styleId="StyleInfoBlueBoldCharCharCharChar">
-    <w:name w:val="Style InfoBlue + Bold Char Char Char Char"/>
-    <w:rPr>
-      <w:b/>
-      <w:bCs/>
-      <w:i/>
-      <w:iCs/>
-      <w:color w:val="0000FF"/>
-      <w:sz w:val="24"/>
-      <w:lang w:val="en-US" w:eastAsia="en-US" w:bidi="ar-SA"/>
-    </w:rPr>
-  </w:style>
-  <w:style w:type="paragraph" w:customStyle="1" w:styleId="Tableheader">
-    <w:name w:val="Table header"/>
-    <w:basedOn w:val="Normal"/>
-    <w:pPr>
-      <w:spacing w:before="0" w:after="0"/>
-      <w:ind w:left="0"/>
-      <w:jc w:val="left"/>
-    </w:pPr>
-    <w:rPr>
-      <w:rFonts w:ascii="Arial" w:hAnsi="Arial"/>
-      <w:b/>
-      <w:sz w:val="22"/>
-    </w:rPr>
-  </w:style>
-  <w:style w:type="paragraph" w:customStyle="1" w:styleId="PageTitle">
-    <w:name w:val="PageTitle"/>
-    <w:basedOn w:val="Normal"/>
-    <w:pPr>
-      <w:spacing w:before="120" w:after="120"/>
-      <w:ind w:left="0"/>
-      <w:jc w:val="center"/>
-      <w:outlineLvl w:val="0"/>
-    </w:pPr>
-    <w:rPr>
-      <w:rFonts w:ascii="Arial" w:hAnsi="Arial"/>
-      <w:b/>
-      <w:color w:val="000000"/>
-      <w:sz w:val="32"/>
-      <w:szCs w:val="20"/>
-    </w:rPr>
-  </w:style>
-  <w:style w:type="paragraph" w:customStyle="1" w:styleId="TableHeading">
-    <w:name w:val="Table Heading"/>
-    <w:pPr>
-      <w:shd w:val="pct5" w:color="auto" w:fill="FFFFFF"/>
-      <w:snapToGrid w:val="0"/>
-    </w:pPr>
-    <w:rPr>
-      <w:rFonts w:ascii="Arial" w:hAnsi="Arial"/>
-      <w:b/>
-    </w:rPr>
-  </w:style>
-  <w:style w:type="paragraph" w:customStyle="1" w:styleId="Table10Text">
-    <w:name w:val="Table 10 Text"/>
-    <w:basedOn w:val="Normal"/>
-    <w:pPr>
-      <w:spacing w:before="20" w:after="20"/>
-      <w:ind w:left="0"/>
-      <w:jc w:val="left"/>
-    </w:pPr>
-    <w:rPr>
-      <w:rFonts w:ascii="Arial" w:hAnsi="Arial"/>
-      <w:sz w:val="20"/>
-      <w:szCs w:val="20"/>
-    </w:rPr>
-  </w:style>
-  <w:style w:type="paragraph" w:customStyle="1" w:styleId="TextBold">
-    <w:name w:val="Text Bold"/>
-    <w:basedOn w:val="Normal"/>
-    <w:next w:val="Normal"/>
-    <w:pPr>
-      <w:spacing w:before="0" w:after="0"/>
-      <w:ind w:left="0"/>
-      <w:jc w:val="left"/>
-    </w:pPr>
-    <w:rPr>
-      <w:rFonts w:ascii="Arial" w:hAnsi="Arial"/>
-      <w:b/>
-      <w:sz w:val="20"/>
-      <w:szCs w:val="20"/>
-    </w:rPr>
-  </w:style>
-  <w:style w:type="paragraph" w:customStyle="1" w:styleId="TextUnderBold">
-    <w:name w:val="Text UnderBold"/>
-    <w:basedOn w:val="Normal"/>
-    <w:pPr>
-      <w:spacing w:before="0" w:after="0"/>
-      <w:ind w:left="0"/>
-      <w:jc w:val="center"/>
-    </w:pPr>
-    <w:rPr>
-      <w:rFonts w:ascii="Arial" w:hAnsi="Arial"/>
-      <w:sz w:val="20"/>
-      <w:szCs w:val="20"/>
-      <w:u w:val="single"/>
-    </w:rPr>
-  </w:style>
-  <w:style w:type="paragraph" w:customStyle="1" w:styleId="BodyTextKeep">
-    <w:name w:val="Body Text Keep"/>
-    <w:basedOn w:val="BodyText"/>
-    <w:pPr>
-      <w:keepNext/>
-      <w:spacing w:before="0" w:after="220" w:line="220" w:lineRule="atLeast"/>
-      <w:ind w:left="1080"/>
-      <w:jc w:val="left"/>
-    </w:pPr>
-    <w:rPr>
-      <w:rFonts w:ascii="Arial" w:hAnsi="Arial"/>
-      <w:szCs w:val="20"/>
-    </w:rPr>
-  </w:style>
-  <w:style w:type="paragraph" w:customStyle="1" w:styleId="SectionHeading">
-    <w:name w:val="Section Heading"/>
-    <w:basedOn w:val="Heading1"/>
-    <w:pPr>
-      <w:keepLines/>
-      <w:numPr>
-        <w:numId w:val="0"/>
-      </w:numPr>
-      <w:shd w:val="pct15" w:color="auto" w:fill="auto"/>
-      <w:spacing w:before="220" w:after="220" w:line="280" w:lineRule="atLeast"/>
-      <w:ind w:firstLine="1080"/>
-    </w:pPr>
-    <w:rPr>
-      <w:rFonts w:eastAsia="Times New Roman"/>
-      <w:bCs w:val="0"/>
-      <w:caps w:val="0"/>
-      <w:spacing w:val="-10"/>
-      <w:kern w:val="28"/>
-      <w:position w:val="6"/>
-      <w:sz w:val="24"/>
-      <w:szCs w:val="20"/>
-    </w:rPr>
-  </w:style>
-  <w:style w:type="paragraph" w:customStyle="1" w:styleId="narratstyle">
-    <w:name w:val="narrat style"/>
-    <w:basedOn w:val="SectionHeading"/>
-    <w:pPr>
-      <w:keepLines w:val="0"/>
-      <w:shd w:val="clear" w:color="auto" w:fill="auto"/>
-      <w:spacing w:before="0" w:after="0" w:line="240" w:lineRule="auto"/>
-      <w:ind w:left="342" w:right="355" w:firstLine="0"/>
-      <w:jc w:val="center"/>
-      <w:outlineLvl w:val="9"/>
-    </w:pPr>
-    <w:rPr>
-      <w:rFonts w:ascii="Book Antiqua" w:hAnsi="Book Antiqua"/>
-      <w:i/>
-      <w:spacing w:val="0"/>
-      <w:kern w:val="0"/>
-      <w:position w:val="0"/>
-      <w:sz w:val="22"/>
-    </w:rPr>
-  </w:style>
-  <w:style w:type="paragraph" w:customStyle="1" w:styleId="formtext">
-    <w:name w:val="form text"/>
-    <w:basedOn w:val="Normal"/>
-    <w:pPr>
-      <w:spacing w:before="120" w:after="0"/>
-      <w:ind w:left="0"/>
-      <w:jc w:val="left"/>
-    </w:pPr>
-    <w:rPr>
-      <w:b/>
-      <w:i/>
-      <w:sz w:val="22"/>
-      <w:szCs w:val="20"/>
-    </w:rPr>
-  </w:style>
-  <w:style w:type="paragraph" w:customStyle="1" w:styleId="tableheading0">
-    <w:name w:val="table heading"/>
-    <w:basedOn w:val="formtext-small"/>
-    <w:pPr>
-      <w:spacing w:before="60"/>
-    </w:pPr>
-    <w:rPr>
-      <w:i/>
-      <w:sz w:val="18"/>
-    </w:rPr>
-  </w:style>
-  <w:style w:type="paragraph" w:customStyle="1" w:styleId="formtext-small">
-    <w:name w:val="form text - small"/>
-    <w:basedOn w:val="Normal"/>
-    <w:pPr>
-      <w:spacing w:before="240" w:after="0"/>
-      <w:ind w:left="0"/>
-      <w:jc w:val="left"/>
-    </w:pPr>
-    <w:rPr>
-      <w:sz w:val="20"/>
-      <w:szCs w:val="20"/>
-    </w:rPr>
-  </w:style>
-  <w:style w:type="paragraph" w:customStyle="1" w:styleId="Instructions">
-    <w:name w:val="Instructions"/>
-    <w:basedOn w:val="Normal"/>
-    <w:autoRedefine/>
-    <w:pPr>
-      <w:shd w:val="clear" w:color="auto" w:fill="FFFFFF"/>
-      <w:spacing w:before="0" w:after="0"/>
-      <w:ind w:left="0"/>
-      <w:jc w:val="left"/>
-    </w:pPr>
-    <w:rPr>
-      <w:i/>
-      <w:color w:val="0000FF"/>
-      <w:szCs w:val="20"/>
-    </w:rPr>
-  </w:style>
-  <w:style w:type="paragraph" w:customStyle="1" w:styleId="Bullet1">
-    <w:name w:val="Bullet 1"/>
-    <w:basedOn w:val="Normal"/>
-    <w:pPr>
-      <w:numPr>
-        <w:numId w:val="2"/>
-      </w:numPr>
-      <w:tabs>
-        <w:tab w:val="clear" w:pos="720"/>
-        <w:tab w:val="num" w:pos="340"/>
-        <w:tab w:val="num" w:pos="454"/>
-      </w:tabs>
-      <w:spacing w:before="0" w:after="0"/>
-      <w:ind w:left="340" w:hanging="227"/>
-      <w:jc w:val="left"/>
-    </w:pPr>
-    <w:rPr>
-      <w:rFonts w:ascii="Arial" w:hAnsi="Arial"/>
-    </w:rPr>
-  </w:style>
-  <w:style w:type="paragraph" w:customStyle="1" w:styleId="TableText1">
-    <w:name w:val="Table Text"/>
-    <w:basedOn w:val="TableHeading"/>
-    <w:pPr>
-      <w:shd w:val="clear" w:color="auto" w:fill="auto"/>
-      <w:overflowPunct w:val="0"/>
-      <w:autoSpaceDE w:val="0"/>
-      <w:autoSpaceDN w:val="0"/>
-      <w:adjustRightInd w:val="0"/>
-      <w:snapToGrid/>
-      <w:textAlignment w:val="baseline"/>
-    </w:pPr>
-    <w:rPr>
-      <w:b w:val="0"/>
-      <w:noProof/>
-    </w:rPr>
-  </w:style>
-  <w:style w:type="character" w:styleId="HTMLAcronym">
-    <w:name w:val="HTML Acronym"/>
-    <w:rPr>
-      <w:color w:val="666666"/>
-    </w:rPr>
-  </w:style>
-  <w:style w:type="paragraph" w:customStyle="1" w:styleId="InfoBlueCharChar2">
-    <w:name w:val="InfoBlue Char Char2"/>
-    <w:basedOn w:val="Normal"/>
-    <w:next w:val="BodyText"/>
-    <w:pPr>
-      <w:keepLines/>
-      <w:spacing w:before="0" w:after="120" w:line="240" w:lineRule="atLeast"/>
-    </w:pPr>
-    <w:rPr>
-      <w:i/>
-      <w:color w:val="0000FF"/>
-    </w:rPr>
-  </w:style>
-  <w:style w:type="character" w:customStyle="1" w:styleId="InfoBlueCharCharChar1">
-    <w:name w:val="InfoBlue Char Char Char1"/>
-    <w:rPr>
-      <w:i/>
-      <w:color w:val="0000FF"/>
-      <w:sz w:val="24"/>
-      <w:szCs w:val="24"/>
-      <w:lang w:val="en-US" w:eastAsia="en-US" w:bidi="ar-SA"/>
-    </w:rPr>
-  </w:style>
-  <w:style w:type="character" w:customStyle="1" w:styleId="InstructionsChar">
-    <w:name w:val="Instructions Char"/>
-    <w:rPr>
-      <w:i/>
-      <w:color w:val="0000FF"/>
-      <w:sz w:val="24"/>
-      <w:lang w:val="en-US" w:eastAsia="en-US" w:bidi="ar-SA"/>
-    </w:rPr>
-  </w:style>
-  <w:style w:type="paragraph" w:customStyle="1" w:styleId="Appendix">
-    <w:name w:val="Appendix"/>
-    <w:basedOn w:val="Normal"/>
-    <w:pPr>
-      <w:ind w:left="0"/>
-    </w:pPr>
-    <w:rPr>
-      <w:b/>
-      <w:sz w:val="28"/>
-      <w:szCs w:val="28"/>
-    </w:rPr>
-  </w:style>
-  <w:style w:type="paragraph" w:customStyle="1" w:styleId="TableButton">
-    <w:name w:val="Table Button"/>
-    <w:basedOn w:val="Normal"/>
-    <w:pPr>
-      <w:numPr>
-        <w:numId w:val="24"/>
-      </w:numPr>
-      <w:jc w:val="left"/>
-    </w:pPr>
-    <w:rPr>
-      <w:szCs w:val="20"/>
-    </w:rPr>
-  </w:style>
-  <w:style w:type="paragraph" w:customStyle="1" w:styleId="InfoBlue">
-    <w:name w:val="InfoBlue"/>
-    <w:basedOn w:val="Normal"/>
-    <w:next w:val="BodyText"/>
-    <w:pPr>
-      <w:widowControl w:val="0"/>
-      <w:spacing w:before="0" w:after="120" w:line="240" w:lineRule="atLeast"/>
-    </w:pPr>
-    <w:rPr>
-      <w:i/>
-      <w:color w:val="0000FF"/>
-      <w:szCs w:val="20"/>
-    </w:rPr>
-  </w:style>
-  <w:style w:type="character" w:styleId="PageNumber">
-    <w:name w:val="page number"/>
-    <w:basedOn w:val="DefaultParagraphFont"/>
-  </w:style>
-  <w:style w:type="character" w:customStyle="1" w:styleId="AppendixChar">
-    <w:name w:val="Appendix Char"/>
-    <w:rPr>
-      <w:b/>
-      <w:sz w:val="28"/>
-      <w:szCs w:val="28"/>
-      <w:lang w:val="en-US" w:eastAsia="en-US" w:bidi="ar-SA"/>
-    </w:rPr>
-  </w:style>
-  <w:style w:type="paragraph" w:customStyle="1" w:styleId="Subheading">
-    <w:name w:val="Subheading"/>
-    <w:basedOn w:val="BodyText"/>
-    <w:rsid w:val="00AC3B89"/>
-    <w:pPr>
-      <w:keepLines/>
-      <w:widowControl w:val="0"/>
-      <w:spacing w:before="240" w:line="240" w:lineRule="atLeast"/>
-      <w:ind w:left="720"/>
-      <w:jc w:val="left"/>
-    </w:pPr>
-    <w:rPr>
-      <w:rFonts w:ascii="Arial" w:hAnsi="Arial"/>
-      <w:b/>
-      <w:bCs/>
-      <w:sz w:val="20"/>
-      <w:szCs w:val="20"/>
-    </w:rPr>
-  </w:style>
-  <w:style w:type="paragraph" w:customStyle="1" w:styleId="NormalArial">
-    <w:name w:val="Normal + Arial"/>
-    <w:aliases w:val="Italic,Blue"/>
-    <w:basedOn w:val="Normal"/>
-    <w:rsid w:val="00650BB0"/>
-  </w:style>
-  <w:style w:type="paragraph" w:customStyle="1" w:styleId="Heading2LatinArial">
-    <w:name w:val="Heading 2 + (Latin) Arial"/>
-    <w:aliases w:val="Left,Before:  6 pt,After:  3 pt,Line spacing:  ..."/>
-    <w:basedOn w:val="Heading2"/>
-    <w:rsid w:val="0065137C"/>
-    <w:pPr>
-      <w:keepLines w:val="0"/>
-      <w:widowControl w:val="0"/>
-      <w:numPr>
-        <w:ilvl w:val="0"/>
-        <w:numId w:val="0"/>
-      </w:numPr>
-      <w:spacing w:before="120" w:after="60" w:line="240" w:lineRule="atLeast"/>
-      <w:ind w:left="576" w:hanging="576"/>
-      <w:jc w:val="left"/>
-    </w:pPr>
-    <w:rPr>
-      <w:rFonts w:ascii="Arial" w:hAnsi="Arial" w:cs="Arial"/>
-    </w:rPr>
-  </w:style>
-  <w:style w:type="character" w:customStyle="1" w:styleId="apple-converted-space">
-    <w:name w:val="apple-converted-space"/>
-    <w:rsid w:val="00D63BE1"/>
-  </w:style>
-  <w:style w:type="table" w:styleId="TableGrid">
-    <w:name w:val="Table Grid"/>
-    <w:basedOn w:val="TableNormal"/>
-    <w:rsid w:val="0056516D"/>
-    <w:tblPr>
-      <w:tblInd w:w="0" w:type="dxa"/>
-      <w:tblBorders>
-        <w:top w:val="single" w:sz="4" w:space="0" w:color="auto"/>
-        <w:left w:val="single" w:sz="4" w:space="0" w:color="auto"/>
-        <w:bottom w:val="single" w:sz="4" w:space="0" w:color="auto"/>
-        <w:right w:val="single" w:sz="4" w:space="0" w:color="auto"/>
-        <w:insideH w:val="single" w:sz="4" w:space="0" w:color="auto"/>
-        <w:insideV w:val="single" w:sz="4" w:space="0" w:color="auto"/>
-      </w:tblBorders>
-      <w:tblCellMar>
-        <w:top w:w="0" w:type="dxa"/>
-        <w:left w:w="108" w:type="dxa"/>
-        <w:bottom w:w="0" w:type="dxa"/>
-        <w:right w:w="108" w:type="dxa"/>
-      </w:tblCellMar>
-    </w:tblPr>
-  </w:style>
-  <w:style w:type="paragraph" w:styleId="ListParagraph">
-    <w:name w:val="List Paragraph"/>
-    <w:basedOn w:val="Normal"/>
-    <w:uiPriority w:val="34"/>
-    <w:qFormat/>
-    <w:rsid w:val="008B048E"/>
-    <w:pPr>
-      <w:ind w:left="720"/>
-    </w:pPr>
-  </w:style>
-  <w:style w:type="paragraph" w:customStyle="1" w:styleId="Heading">
-    <w:name w:val="Heading"/>
-    <w:basedOn w:val="Normal"/>
-    <w:next w:val="BodyText"/>
-    <w:rsid w:val="00D85C54"/>
-    <w:pPr>
-      <w:suppressAutoHyphens/>
-      <w:spacing w:before="180" w:after="120"/>
-      <w:ind w:left="0"/>
-      <w:jc w:val="center"/>
-    </w:pPr>
-    <w:rPr>
-      <w:b/>
-      <w:bCs/>
-      <w:caps/>
-      <w:sz w:val="36"/>
-      <w:lang w:eastAsia="zh-CN"/>
-    </w:rPr>
-  </w:style>
-  <w:style w:type="character" w:styleId="PlaceholderText">
-    <w:name w:val="Placeholder Text"/>
-    <w:basedOn w:val="DefaultParagraphFont"/>
-    <w:uiPriority w:val="99"/>
-    <w:semiHidden/>
-    <w:rsid w:val="00017CF1"/>
-    <w:rPr>
-      <w:color w:val="808080"/>
-    </w:rPr>
-  </w:style>
-</w:styles>
-</file>
-
-<file path=word/stylesWithEffects.xml><?xml version="1.0" encoding="utf-8"?>
-<w:styles xmlns:wpc="http://schemas.microsoft.com/office/word/2010/wordprocessingCanvas" xmlns:mc="http://schemas.openxmlformats.org/markup-compatibility/2006" xmlns:o="urn:schemas-microsoft-com:office:office" xmlns:r="http://schemas.openxmlformats.org/officeDocument/2006/relationships" xmlns:m="http://schemas.openxmlformats.org/officeDocument/2006/math" xmlns:v="urn:schemas-microsoft-com:vml" xmlns:wp14="http://schemas.microsoft.com/office/word/2010/wordprocessingDrawing" xmlns:wp="http://schemas.openxmlformats.org/drawingml/2006/wordprocessingDrawing" xmlns:w10="urn:schemas-microsoft-com:office:word" xmlns:w="http://schemas.openxmlformats.org/wordprocessingml/2006/main" xmlns:w14="http://schemas.microsoft.com/office/word/2010/wordml" xmlns:wpg="http://schemas.microsoft.com/office/word/2010/wordprocessingGroup" xmlns:wpi="http://schemas.microsoft.com/office/word/2010/wordprocessingInk" xmlns:wne="http://schemas.microsoft.com/office/word/2006/wordml" xmlns:wps="http://schemas.microsoft.com/office/word/2010/wordprocessingShape" mc:Ignorable="w14 wp14">
-  <w:docDefaults>
-    <w:rPrDefault>
-      <w:rPr>
-        <w:rFonts w:ascii="Times New Roman" w:eastAsia="Times New Roman" w:hAnsi="Times New Roman" w:cs="Times New Roman"/>
-        <w:lang w:val="en-US" w:eastAsia="en-US" w:bidi="ar-SA"/>
-      </w:rPr>
-    </w:rPrDefault>
-    <w:pPrDefault/>
-  </w:docDefaults>
-  <w:latentStyles w:defLockedState="0" w:defUIPriority="0" w:defSemiHidden="0" w:defUnhideWhenUsed="0" w:defQFormat="0" w:count="267">
-    <w:lsdException w:name="Normal" w:qFormat="1"/>
-    <w:lsdException w:name="heading 1" w:qFormat="1"/>
-    <w:lsdException w:name="heading 2" w:qFormat="1"/>
-    <w:lsdException w:name="heading 3" w:qFormat="1"/>
-    <w:lsdException w:name="heading 4" w:qFormat="1"/>
-    <w:lsdException w:name="heading 5" w:qFormat="1"/>
-    <w:lsdException w:name="heading 6" w:qFormat="1"/>
-    <w:lsdException w:name="heading 7" w:qFormat="1"/>
-    <w:lsdException w:name="heading 8" w:qFormat="1"/>
-    <w:lsdException w:name="heading 9" w:qFormat="1"/>
-    <w:lsdException w:name="toc 1" w:uiPriority="39"/>
-    <w:lsdException w:name="toc 2" w:uiPriority="39"/>
-    <w:lsdException w:name="toc 3" w:uiPriority="39"/>
-    <w:lsdException w:name="caption" w:qFormat="1"/>
-    <w:lsdException w:name="Title" w:qFormat="1"/>
-    <w:lsdException w:name="Subtitle" w:qFormat="1"/>
-    <w:lsdException w:name="Hyperlink" w:uiPriority="99"/>
-    <w:lsdException w:name="Strong" w:qFormat="1"/>
-    <w:lsdException w:name="Emphasis" w:qFormat="1"/>
-    <w:lsdException w:name="Normal (Web)" w:uiPriority="99"/>
-    <w:lsdException w:name="Normal Table" w:semiHidden="1" w:unhideWhenUsed="1"/>
-    <w:lsdException w:name="Table Simple 1" w:semiHidden="1" w:unhideWhenUsed="1"/>
-    <w:lsdException w:name="Table Simple 2" w:semiHidden="1" w:unhideWhenUsed="1"/>
-    <w:lsdException w:name="Table Simple 3" w:semiHidden="1" w:unhideWhenUsed="1"/>
-    <w:lsdException w:name="Table Classic 1" w:semiHidden="1" w:unhideWhenUsed="1"/>
-    <w:lsdException w:name="Table Classic 2" w:semiHidden="1" w:unhideWhenUsed="1"/>
-    <w:lsdException w:name="Table Classic 3" w:semiHidden="1" w:unhideWhenUsed="1"/>
-    <w:lsdException w:name="Table Classic 4" w:semiHidden="1" w:unhideWhenUsed="1"/>
-    <w:lsdException w:name="Table Colorful 1" w:semiHidden="1" w:unhideWhenUsed="1"/>
-    <w:lsdException w:name="Table Colorful 2" w:semiHidden="1" w:unhideWhenUsed="1"/>
-    <w:lsdException w:name="Table Colorful 3" w:semiHidden="1" w:unhideWhenUsed="1"/>
-    <w:lsdException w:name="Table Columns 1" w:semiHidden="1" w:unhideWhenUsed="1"/>
-    <w:lsdException w:name="Table Columns 2" w:semiHidden="1" w:unhideWhenUsed="1"/>
-    <w:lsdException w:name="Table Columns 3" w:semiHidden="1" w:unhideWhenUsed="1"/>
-    <w:lsdException w:name="Table Columns 4" w:semiHidden="1" w:unhideWhenUsed="1"/>
-    <w:lsdException w:name="Table Columns 5" w:semiHidden="1" w:unhideWhenUsed="1"/>
-    <w:lsdException w:name="Table Grid 1" w:semiHidden="1" w:unhideWhenUsed="1"/>
-    <w:lsdException w:name="Table Grid 2" w:semiHidden="1" w:unhideWhenUsed="1"/>
-    <w:lsdException w:name="Table Grid 3" w:semiHidden="1" w:unhideWhenUsed="1"/>
-    <w:lsdException w:name="Table Grid 4" w:semiHidden="1" w:unhideWhenUsed="1"/>
-    <w:lsdException w:name="Table Grid 5" w:semiHidden="1" w:unhideWhenUsed="1"/>
-    <w:lsdException w:name="Table Grid 6" w:semiHidden="1" w:unhideWhenUsed="1"/>
-    <w:lsdException w:name="Table Grid 7" w:semiHidden="1" w:unhideWhenUsed="1"/>
-    <w:lsdException w:name="Table Grid 8" w:semiHidden="1" w:unhideWhenUsed="1"/>
-    <w:lsdException w:name="Table List 1" w:semiHidden="1" w:unhideWhenUsed="1"/>
-    <w:lsdException w:name="Table List 2" w:semiHidden="1" w:unhideWhenUsed="1"/>
-    <w:lsdException w:name="Table List 3" w:semiHidden="1" w:unhideWhenUsed="1"/>
-    <w:lsdException w:name="Table List 4" w:semiHidden="1" w:unhideWhenUsed="1"/>
-    <w:lsdException w:name="Table List 5" w:semiHidden="1" w:unhideWhenUsed="1"/>
-    <w:lsdException w:name="Table List 6" w:semiHidden="1" w:unhideWhenUsed="1"/>
-    <w:lsdException w:name="Table List 7" w:semiHidden="1" w:unhideWhenUsed="1"/>
-    <w:lsdException w:name="Table List 8" w:semiHidden="1" w:unhideWhenUsed="1"/>
-    <w:lsdException w:name="Table 3D effects 1" w:semiHidden="1" w:unhideWhenUsed="1"/>
-    <w:lsdException w:name="Table 3D effects 2" w:semiHidden="1" w:unhideWhenUsed="1"/>
-    <w:lsdException w:name="Table 3D effects 3" w:semiHidden="1" w:unhideWhenUsed="1"/>
-    <w:lsdException w:name="Table Contemporary" w:semiHidden="1" w:unhideWhenUsed="1"/>
-    <w:lsdException w:name="Table Elegant" w:semiHidden="1" w:unhideWhenUsed="1"/>
-    <w:lsdException w:name="Table Professional" w:semiHidden="1" w:unhideWhenUsed="1"/>
-    <w:lsdException w:name="Table Subtle 1" w:semiHidden="1" w:unhideWhenUsed="1"/>
-    <w:lsdException w:name="Table Subtle 2" w:semiHidden="1" w:unhideWhenUsed="1"/>
-    <w:lsdException w:name="Table Web 1" w:semiHidden="1" w:unhideWhenUsed="1"/>
-    <w:lsdException w:name="Table Web 2" w:semiHidden="1" w:unhideWhenUsed="1"/>
-    <w:lsdException w:name="Table Web 3" w:semiHidden="1" w:unhideWhenUsed="1"/>
-    <w:lsdException w:name="Table Theme" w:semiHidden="1" w:unhideWhenUsed="1"/>
-    <w:lsdException w:name="Placeholder Text" w:semiHidden="1" w:uiPriority="99"/>
-    <w:lsdException w:name="No Spacing" w:uiPriority="1" w:qFormat="1"/>
-    <w:lsdException w:name="Light Shading" w:uiPriority="60"/>
-    <w:lsdException w:name="Light List" w:uiPriority="61"/>
-    <w:lsdException w:name="Light Grid" w:uiPriority="62"/>
-    <w:lsdException w:name="Medium Shading 1" w:uiPriority="63"/>
-    <w:lsdException w:name="Medium Shading 2" w:uiPriority="64"/>
-    <w:lsdException w:name="Medium List 1" w:uiPriority="65"/>
-    <w:lsdException w:name="Medium List 2" w:uiPriority="66"/>
-    <w:lsdException w:name="Medium Grid 1" w:uiPriority="67"/>
-    <w:lsdException w:name="Medium Grid 2" w:uiPriority="68"/>
-    <w:lsdException w:name="Medium Grid 3" w:uiPriority="69"/>
-    <w:lsdException w:name="Dark List" w:uiPriority="70"/>
-    <w:lsdException w:name="Colorful Shading" w:uiPriority="71"/>
-    <w:lsdException w:name="Colorful List" w:uiPriority="72"/>
-    <w:lsdException w:name="Colorful Grid" w:uiPriority="73"/>
-    <w:lsdException w:name="Light Shading Accent 1" w:uiPriority="60"/>
-    <w:lsdException w:name="Light List Accent 1" w:uiPriority="61"/>
-    <w:lsdException w:name="Light Grid Accent 1" w:uiPriority="62"/>
-    <w:lsdException w:name="Medium Shading 1 Accent 1" w:uiPriority="63"/>
-    <w:lsdException w:name="Medium Shading 2 Accent 1" w:uiPriority="64"/>
-    <w:lsdException w:name="Medium List 1 Accent 1" w:uiPriority="65"/>
-    <w:lsdException w:name="Revision" w:semiHidden="1" w:uiPriority="99"/>
-    <w:lsdException w:name="List Paragraph" w:uiPriority="34" w:qFormat="1"/>
-    <w:lsdException w:name="Quote" w:uiPriority="29" w:qFormat="1"/>
-    <w:lsdException w:name="Intense Quote" w:uiPriority="30" w:qFormat="1"/>
-    <w:lsdException w:name="Medium List 2 Accent 1" w:uiPriority="66"/>
-    <w:lsdException w:name="Medium Grid 1 Accent 1" w:uiPriority="67"/>
-    <w:lsdException w:name="Medium Grid 2 Accent 1" w:uiPriority="68"/>
-    <w:lsdException w:name="Medium Grid 3 Accent 1" w:uiPriority="69"/>
-    <w:lsdException w:name="Dark List Accent 1" w:uiPriority="70"/>
-    <w:lsdException w:name="Colorful Shading Accent 1" w:uiPriority="71"/>
-    <w:lsdException w:name="Colorful List Accent 1" w:uiPriority="72"/>
-    <w:lsdException w:name="Colorful Grid Accent 1" w:uiPriority="73"/>
-    <w:lsdException w:name="Light Shading Accent 2" w:uiPriority="60"/>
-    <w:lsdException w:name="Light List Accent 2" w:uiPriority="61"/>
-    <w:lsdException w:name="Light Grid Accent 2" w:uiPriority="62"/>
-    <w:lsdException w:name="Medium Shading 1 Accent 2" w:uiPriority="63"/>
-    <w:lsdException w:name="Medium Shading 2 Accent 2" w:uiPriority="64"/>
-    <w:lsdException w:name="Medium List 1 Accent 2" w:uiPriority="65"/>
-    <w:lsdException w:name="Medium List 2 Accent 2" w:uiPriority="66"/>
-    <w:lsdException w:name="Medium Grid 1 Accent 2" w:uiPriority="67"/>
-    <w:lsdException w:name="Medium Grid 2 Accent 2" w:uiPriority="68"/>
-    <w:lsdException w:name="Medium Grid 3 Accent 2" w:uiPriority="69"/>
-    <w:lsdException w:name="Dark List Accent 2" w:uiPriority="70"/>
-    <w:lsdException w:name="Colorful Shading Accent 2" w:uiPriority="71"/>
-    <w:lsdException w:name="Colorful List Accent 2" w:uiPriority="72"/>
-    <w:lsdException w:name="Colorful Grid Accent 2" w:uiPriority="73"/>
-    <w:lsdException w:name="Light Shading Accent 3" w:uiPriority="60"/>
-    <w:lsdException w:name="Light List Accent 3" w:uiPriority="61"/>
-    <w:lsdException w:name="Light Grid Accent 3" w:uiPriority="62"/>
-    <w:lsdException w:name="Medium Shading 1 Accent 3" w:uiPriority="63"/>
-    <w:lsdException w:name="Medium Shading 2 Accent 3" w:uiPriority="64"/>
-    <w:lsdException w:name="Medium List 1 Accent 3" w:uiPriority="65"/>
-    <w:lsdException w:name="Medium List 2 Accent 3" w:uiPriority="66"/>
-    <w:lsdException w:name="Medium Grid 1 Accent 3" w:uiPriority="67"/>
-    <w:lsdException w:name="Medium Grid 2 Accent 3" w:uiPriority="68"/>
-    <w:lsdException w:name="Medium Grid 3 Accent 3" w:uiPriority="69"/>
-    <w:lsdException w:name="Dark List Accent 3" w:uiPriority="70"/>
-    <w:lsdException w:name="Colorful Shading Accent 3" w:uiPriority="71"/>
-    <w:lsdException w:name="Colorful List Accent 3" w:uiPriority="72"/>
-    <w:lsdException w:name="Colorful Grid Accent 3" w:uiPriority="73"/>
-    <w:lsdException w:name="Light Shading Accent 4" w:uiPriority="60"/>
-    <w:lsdException w:name="Light List Accent 4" w:uiPriority="61"/>
-    <w:lsdException w:name="Light Grid Accent 4" w:uiPriority="62"/>
-    <w:lsdException w:name="Medium Shading 1 Accent 4" w:uiPriority="63"/>
-    <w:lsdException w:name="Medium Shading 2 Accent 4" w:uiPriority="64"/>
-    <w:lsdException w:name="Medium List 1 Accent 4" w:uiPriority="65"/>
-    <w:lsdException w:name="Medium List 2 Accent 4" w:uiPriority="66"/>
-    <w:lsdException w:name="Medium Grid 1 Accent 4" w:uiPriority="67"/>
-    <w:lsdException w:name="Medium Grid 2 Accent 4" w:uiPriority="68"/>
-    <w:lsdException w:name="Medium Grid 3 Accent 4" w:uiPriority="69"/>
-    <w:lsdException w:name="Dark List Accent 4" w:uiPriority="70"/>
-    <w:lsdException w:name="Colorful Shading Accent 4" w:uiPriority="71"/>
-    <w:lsdException w:name="Colorful List Accent 4" w:uiPriority="72"/>
-    <w:lsdException w:name="Colorful Grid Accent 4" w:uiPriority="73"/>
-    <w:lsdException w:name="Light Shading Accent 5" w:uiPriority="60"/>
-    <w:lsdException w:name="Light List Accent 5" w:uiPriority="61"/>
-    <w:lsdException w:name="Light Grid Accent 5" w:uiPriority="62"/>
-    <w:lsdException w:name="Medium Shading 1 Accent 5" w:uiPriority="63"/>
-    <w:lsdException w:name="Medium Shading 2 Accent 5" w:uiPriority="64"/>
-    <w:lsdException w:name="Medium List 1 Accent 5" w:uiPriority="65"/>
-    <w:lsdException w:name="Medium List 2 Accent 5" w:uiPriority="66"/>
-    <w:lsdException w:name="Medium Grid 1 Accent 5" w:uiPriority="67"/>
-    <w:lsdException w:name="Medium Grid 2 Accent 5" w:uiPriority="68"/>
-    <w:lsdException w:name="Medium Grid 3 Accent 5" w:uiPriority="69"/>
-    <w:lsdException w:name="Dark List Accent 5" w:uiPriority="70"/>
-    <w:lsdException w:name="Colorful Shading Accent 5" w:uiPriority="71"/>
-    <w:lsdException w:name="Colorful List Accent 5" w:uiPriority="72"/>
-    <w:lsdException w:name="Colorful Grid Accent 5" w:uiPriority="73"/>
-    <w:lsdException w:name="Light Shading Accent 6" w:uiPriority="60"/>
-    <w:lsdException w:name="Light List Accent 6" w:uiPriority="61"/>
-    <w:lsdException w:name="Light Grid Accent 6" w:uiPriority="62"/>
-    <w:lsdException w:name="Medium Shading 1 Accent 6" w:uiPriority="63"/>
-    <w:lsdException w:name="Medium Shading 2 Accent 6" w:uiPriority="64"/>
-    <w:lsdException w:name="Medium List 1 Accent 6" w:uiPriority="65"/>
-    <w:lsdException w:name="Medium List 2 Accent 6" w:uiPriority="66"/>
-    <w:lsdException w:name="Medium Grid 1 Accent 6" w:uiPriority="67"/>
-    <w:lsdException w:name="Medium Grid 2 Accent 6" w:uiPriority="68"/>
-    <w:lsdException w:name="Medium Grid 3 Accent 6" w:uiPriority="69"/>
-    <w:lsdException w:name="Dark List Accent 6" w:uiPriority="70"/>
-    <w:lsdException w:name="Colorful Shading Accent 6" w:uiPriority="71"/>
-    <w:lsdException w:name="Colorful List Accent 6" w:uiPriority="72"/>
-    <w:lsdException w:name="Colorful Grid Accent 6" w:uiPriority="73"/>
-    <w:lsdException w:name="Subtle Emphasis" w:uiPriority="19" w:qFormat="1"/>
-    <w:lsdException w:name="Intense Emphasis" w:uiPriority="21" w:qFormat="1"/>
-    <w:lsdException w:name="Subtle Reference" w:uiPriority="31" w:qFormat="1"/>
-    <w:lsdException w:name="Intense Reference" w:uiPriority="32" w:qFormat="1"/>
-    <w:lsdException w:name="Book Title" w:uiPriority="33" w:qFormat="1"/>
-    <w:lsdException w:name="Bibliography" w:semiHidden="1" w:uiPriority="37" w:unhideWhenUsed="1"/>
-    <w:lsdException w:name="TOC Heading" w:semiHidden="1" w:uiPriority="39" w:unhideWhenUsed="1" w:qFormat="1"/>
+    <w:lsdException w:name="Plain Table 1" w:uiPriority="41"/>
+    <w:lsdException w:name="Plain Table 2" w:uiPriority="42"/>
+    <w:lsdException w:name="Plain Table 3" w:uiPriority="43"/>
+    <w:lsdException w:name="Plain Table 4" w:uiPriority="44"/>
+    <w:lsdException w:name="Plain Table 5" w:uiPriority="45"/>
+    <w:lsdException w:name="Grid Table Light" w:uiPriority="40"/>
+    <w:lsdException w:name="Grid Table 1 Light" w:uiPriority="46"/>
+    <w:lsdException w:name="Grid Table 2" w:uiPriority="47"/>
+    <w:lsdException w:name="Grid Table 3" w:uiPriority="48"/>
+    <w:lsdException w:name="Grid Table 4" w:uiPriority="49"/>
+    <w:lsdException w:name="Grid Table 5 Dark" w:uiPriority="50"/>
+    <w:lsdException w:name="Grid Table 6 Colorful" w:uiPriority="51"/>
+    <w:lsdException w:name="Grid Table 7 Colorful" w:uiPriority="52"/>
+    <w:lsdException w:name="Grid Table 1 Light Accent 1" w:uiPriority="46"/>
+    <w:lsdException w:name="Grid Table 2 Accent 1" w:uiPriority="47"/>
+    <w:lsdException w:name="Grid Table 3 Accent 1" w:uiPriority="48"/>
+    <w:lsdException w:name="Grid Table 4 Accent 1" w:uiPriority="49"/>
+    <w:lsdException w:name="Grid Table 5 Dark Accent 1" w:uiPriority="50"/>
+    <w:lsdException w:name="Grid Table 6 Colorful Accent 1" w:uiPriority="51"/>
+    <w:lsdException w:name="Grid Table 7 Colorful Accent 1" w:uiPriority="52"/>
+    <w:lsdException w:name="Grid Table 1 Light Accent 2" w:uiPriority="46"/>
+    <w:lsdException w:name="Grid Table 2 Accent 2" w:uiPriority="47"/>
+    <w:lsdException w:name="Grid Table 3 Accent 2" w:uiPriority="48"/>
+    <w:lsdException w:name="Grid Table 4 Accent 2" w:uiPriority="49"/>
+    <w:lsdException w:name="Grid Table 5 Dark Accent 2" w:uiPriority="50"/>
+    <w:lsdException w:name="Grid Table 6 Colorful Accent 2" w:uiPriority="51"/>
+    <w:lsdException w:name="Grid Table 7 Colorful Accent 2" w:uiPriority="52"/>
+    <w:lsdException w:name="Grid Table 1 Light Accent 3" w:uiPriority="46"/>
+    <w:lsdException w:name="Grid Table 2 Accent 3" w:uiPriority="47"/>
+    <w:lsdException w:name="Grid Table 3 Accent 3" w:uiPriority="48"/>
+    <w:lsdException w:name="Grid Table 4 Accent 3" w:uiPriority="49"/>
+    <w:lsdException w:name="Grid Table 5 Dark Accent 3" w:uiPriority="50"/>
+    <w:lsdException w:name="Grid Table 6 Colorful Accent 3" w:uiPriority="51"/>
+    <w:lsdException w:name="Grid Table 7 Colorful Accent 3" w:uiPriority="52"/>
+    <w:lsdException w:name="Grid Table 1 Light Accent 4" w:uiPriority="46"/>
+    <w:lsdException w:name="Grid Table 2 Accent 4" w:uiPriority="47"/>
+    <w:lsdException w:name="Grid Table 3 Accent 4" w:uiPriority="48"/>
+    <w:lsdException w:name="Grid Table 4 Accent 4" w:uiPriority="49"/>
+    <w:lsdException w:name="Grid Table 5 Dark Accent 4" w:uiPriority="50"/>
+    <w:lsdException w:name="Grid Table 6 Colorful Accent 4" w:uiPriority="51"/>
+    <w:lsdException w:name="Grid Table 7 Colorful Accent 4" w:uiPriority="52"/>
+    <w:lsdException w:name="Grid Table 1 Light Accent 5" w:uiPriority="46"/>
+    <w:lsdException w:name="Grid Table 2 Accent 5" w:uiPriority="47"/>
+    <w:lsdException w:name="Grid Table 3 Accent 5" w:uiPriority="48"/>
+    <w:lsdException w:name="Grid Table 4 Accent 5" w:uiPriority="49"/>
+    <w:lsdException w:name="Grid Table 5 Dark Accent 5" w:uiPriority="50"/>
+    <w:lsdException w:name="Grid Table 6 Colorful Accent 5" w:uiPriority="51"/>
+    <w:lsdException w:name="Grid Table 7 Colorful Accent 5" w:uiPriority="52"/>
+    <w:lsdException w:name="Grid Table 1 Light Accent 6" w:uiPriority="46"/>
+    <w:lsdException w:name="Grid Table 2 Accent 6" w:uiPriority="47"/>
+    <w:lsdException w:name="Grid Table 3 Accent 6" w:uiPriority="48"/>
+    <w:lsdException w:name="Grid Table 4 Accent 6" w:uiPriority="49"/>
+    <w:lsdException w:name="Grid Table 5 Dark Accent 6" w:uiPriority="50"/>
+    <w:lsdException w:name="Grid Table 6 Colorful Accent 6" w:uiPriority="51"/>
+    <w:lsdException w:name="Grid Table 7 Colorful Accent 6" w:uiPriority="52"/>
+    <w:lsdException w:name="List Table 1 Light" w:uiPriority="46"/>
+    <w:lsdException w:name="List Table 2" w:uiPriority="47"/>
+    <w:lsdException w:name="List Table 3" w:uiPriority="48"/>
+    <w:lsdException w:name="List Table 4" w:uiPriority="49"/>
+    <w:lsdException w:name="List Table 5 Dark" w:uiPriority="50"/>
+    <w:lsdException w:name="List Table 6 Colorful" w:uiPriority="51"/>
+    <w:lsdException w:name="List Table 7 Colorful" w:uiPriority="52"/>
+    <w:lsdException w:name="List Table 1 Light Accent 1" w:uiPriority="46"/>
+    <w:lsdException w:name="List Table 2 Accent 1" w:uiPriority="47"/>
+    <w:lsdException w:name="List Table 3 Accent 1" w:uiPriority="48"/>
+    <w:lsdException w:name="List Table 4 Accent 1" w:uiPriority="49"/>
+    <w:lsdException w:name="List Table 5 Dark Accent 1" w:uiPriority="50"/>
+    <w:lsdException w:name="List Table 6 Colorful Accent 1" w:uiPriority="51"/>
+    <w:lsdException w:name="List Table 7 Colorful Accent 1" w:uiPriority="52"/>
+    <w:lsdException w:name="List Table 1 Light Accent 2" w:uiPriority="46"/>
+    <w:lsdException w:name="List Table 2 Accent 2" w:uiPriority="47"/>
+    <w:lsdException w:name="List Table 3 Accent 2" w:uiPriority="48"/>
+    <w:lsdException w:name="List Table 4 Accent 2" w:uiPriority="49"/>
+    <w:lsdException w:name="List Table 5 Dark Accent 2" w:uiPriority="50"/>
+    <w:lsdException w:name="List Table 6 Colorful Accent 2" w:uiPriority="51"/>
+    <w:lsdException w:name="List Table 7 Colorful Accent 2" w:uiPriority="52"/>
+    <w:lsdException w:name="List Table 1 Light Accent 3" w:uiPriority="46"/>
+    <w:lsdException w:name="List Table 2 Accent 3" w:uiPriority="47"/>
+    <w:lsdException w:name="List Table 3 Accent 3" w:uiPriority="48"/>
+    <w:lsdException w:name="List Table 4 Accent 3" w:uiPriority="49"/>
+    <w:lsdException w:name="List Table 5 Dark Accent 3" w:uiPriority="50"/>
+    <w:lsdException w:name="List Table 6 Colorful Accent 3" w:uiPriority="51"/>
+    <w:lsdException w:name="List Table 7 Colorful Accent 3" w:uiPriority="52"/>
+    <w:lsdException w:name="List Table 1 Light Accent 4" w:uiPriority="46"/>
+    <w:lsdException w:name="List Table 2 Accent 4" w:uiPriority="47"/>
+    <w:lsdException w:name="List Table 3 Accent 4" w:uiPriority="48"/>
+    <w:lsdException w:name="List Table 4 Accent 4" w:uiPriority="49"/>
+    <w:lsdException w:name="List Table 5 Dark Accent 4" w:uiPriority="50"/>
+    <w:lsdException w:name="List Table 6 Colorful Accent 4" w:uiPriority="51"/>
+    <w:lsdException w:name="List Table 7 Colorful Accent 4" w:uiPriority="52"/>
+    <w:lsdException w:name="List Table 1 Light Accent 5" w:uiPriority="46"/>
+    <w:lsdException w:name="List Table 2 Accent 5" w:uiPriority="47"/>
+    <w:lsdException w:name="List Table 3 Accent 5" w:uiPriority="48"/>
+    <w:lsdException w:name="List Table 4 Accent 5" w:uiPriority="49"/>
+    <w:lsdException w:name="List Table 5 Dark Accent 5" w:uiPriority="50"/>
+    <w:lsdException w:name="List Table 6 Colorful Accent 5" w:uiPriority="51"/>
+    <w:lsdException w:name="List Table 7 Colorful Accent 5" w:uiPriority="52"/>
+    <w:lsdException w:name="List Table 1 Light Accent 6" w:uiPriority="46"/>
+    <w:lsdException w:name="List Table 2 Accent 6" w:uiPriority="47"/>
+    <w:lsdException w:name="List Table 3 Accent 6" w:uiPriority="48"/>
+    <w:lsdException w:name="List Table 4 Accent 6" w:uiPriority="49"/>
+    <w:lsdException w:name="List Table 5 Dark Accent 6" w:uiPriority="50"/>
+    <w:lsdException w:name="List Table 6 Colorful Accent 6" w:uiPriority="51"/>
+    <w:lsdException w:name="List Table 7 Colorful Accent 6" w:uiPriority="52"/>
   </w:latentStyles>
   <w:style w:type="paragraph" w:default="1" w:styleId="Normal">
     <w:name w:val="Normal"/>
@@ -8478,7 +7160,7 @@
   <a:extraClrSchemeLst/>
   <a:extLst>
     <a:ext uri="{05A4C25C-085E-4340-85A3-A5531E510DB2}">
-      <thm15:themeFamily xmlns:thm15="http://schemas.microsoft.com/office/thememl/2012/main" xmlns="" name="Office Theme" id="{62F939B6-93AF-4DB8-9C6B-D6C7DFDC589F}" vid="{4A3C46E8-61CC-4603-A589-7422A47A8E4A}"/>
+      <thm15:themeFamily xmlns:thm15="http://schemas.microsoft.com/office/thememl/2012/main" name="Office Theme" id="{62F939B6-93AF-4DB8-9C6B-D6C7DFDC589F}" vid="{4A3C46E8-61CC-4603-A589-7422A47A8E4A}"/>
     </a:ext>
   </a:extLst>
 </a:theme>
@@ -8489,7 +7171,7 @@
 </file>
 
 <file path=customXml/itemProps1.xml><?xml version="1.0" encoding="utf-8"?>
-<ds:datastoreItem xmlns:ds="http://schemas.openxmlformats.org/officeDocument/2006/customXml" ds:itemID="{4870CAFE-33FD-430A-8843-DC92FF9A720A}">
+<ds:datastoreItem xmlns:ds="http://schemas.openxmlformats.org/officeDocument/2006/customXml" ds:itemID="{FE9CD269-97A4-4F97-9044-38A1C1E5F61D}">
   <ds:schemaRefs>
     <ds:schemaRef ds:uri="http://schemas.openxmlformats.org/officeDocument/2006/bibliography"/>
   </ds:schemaRefs>

</xml_diff>